<commit_message>
I just change the value of statements, from 600 i made it 625
</commit_message>
<xml_diff>
--- a/Documentation/SYSADD Files/Final_Paper_SYSADD1.docx
+++ b/Documentation/SYSADD Files/Final_Paper_SYSADD1.docx
@@ -1,6 +1,6 @@
 
 <file path=word/document.xml><?xml version="1.0" encoding="utf-8"?>
-<w:document xmlns:wpc="http://schemas.microsoft.com/office/word/2010/wordprocessingCanvas" xmlns:cx="http://schemas.microsoft.com/office/drawing/2014/chartex" xmlns:cx1="http://schemas.microsoft.com/office/drawing/2015/9/8/chartex" xmlns:cx2="http://schemas.microsoft.com/office/drawing/2015/10/21/chartex" xmlns:mc="http://schemas.openxmlformats.org/markup-compatibility/2006" xmlns:o="urn:schemas-microsoft-com:office:office" xmlns:r="http://schemas.openxmlformats.org/officeDocument/2006/relationships" xmlns:m="http://schemas.openxmlformats.org/officeDocument/2006/math" xmlns:v="urn:schemas-microsoft-com:vml" xmlns:wp14="http://schemas.microsoft.com/office/word/2010/wordprocessingDrawing" xmlns:wp="http://schemas.openxmlformats.org/drawingml/2006/wordprocessingDrawing" xmlns:w10="urn:schemas-microsoft-com:office:word" xmlns:w="http://schemas.openxmlformats.org/wordprocessingml/2006/main" xmlns:w14="http://schemas.microsoft.com/office/word/2010/wordml" xmlns:w15="http://schemas.microsoft.com/office/word/2012/wordml" xmlns:w16se="http://schemas.microsoft.com/office/word/2015/wordml/symex" xmlns:wpg="http://schemas.microsoft.com/office/word/2010/wordprocessingGroup" xmlns:wpi="http://schemas.microsoft.com/office/word/2010/wordprocessingInk" xmlns:wne="http://schemas.microsoft.com/office/word/2006/wordml" xmlns:wps="http://schemas.microsoft.com/office/word/2010/wordprocessingShape" mc:Ignorable="w14 w15 w16se wp14">
+<w:document xmlns:wpc="http://schemas.microsoft.com/office/word/2010/wordprocessingCanvas" xmlns:mc="http://schemas.openxmlformats.org/markup-compatibility/2006" xmlns:o="urn:schemas-microsoft-com:office:office" xmlns:r="http://schemas.openxmlformats.org/officeDocument/2006/relationships" xmlns:m="http://schemas.openxmlformats.org/officeDocument/2006/math" xmlns:v="urn:schemas-microsoft-com:vml" xmlns:wp14="http://schemas.microsoft.com/office/word/2010/wordprocessingDrawing" xmlns:wp="http://schemas.openxmlformats.org/drawingml/2006/wordprocessingDrawing" xmlns:w10="urn:schemas-microsoft-com:office:word" xmlns:w="http://schemas.openxmlformats.org/wordprocessingml/2006/main" xmlns:w14="http://schemas.microsoft.com/office/word/2010/wordml" xmlns:w15="http://schemas.microsoft.com/office/word/2012/wordml" xmlns:wpg="http://schemas.microsoft.com/office/word/2010/wordprocessingGroup" xmlns:wpi="http://schemas.microsoft.com/office/word/2010/wordprocessingInk" xmlns:wne="http://schemas.microsoft.com/office/word/2006/wordml" xmlns:wps="http://schemas.microsoft.com/office/word/2010/wordprocessingShape" mc:Ignorable="w14 w15 wp14">
   <w:body>
     <w:p>
       <w:pPr>
@@ -170,18 +170,8 @@
           <w:sz w:val="28"/>
           <w:szCs w:val="28"/>
         </w:rPr>
-        <w:t xml:space="preserve">Samantha Mallari | Faith Ballesteros | Eva </w:t>
-      </w:r>
-      <w:proofErr w:type="spellStart"/>
-      <w:r>
-        <w:rPr>
-          <w:rFonts w:ascii="Arial" w:hAnsi="Arial" w:cs="Arial"/>
-          <w:sz w:val="28"/>
-          <w:szCs w:val="28"/>
-        </w:rPr>
-        <w:t>Samillano</w:t>
-      </w:r>
-      <w:proofErr w:type="spellEnd"/>
+        <w:t>Samantha Mallari | Faith Ballesteros | Eva Samillano</w:t>
+      </w:r>
     </w:p>
     <w:p>
       <w:pPr>
@@ -287,39 +277,21 @@
           <w:rFonts w:ascii="Arial" w:hAnsi="Arial" w:cs="Arial"/>
           <w:sz w:val="24"/>
         </w:rPr>
-        <w:t xml:space="preserve">Social networking sites are primarily used for communicating and connecting with other people. However, some people use these technologies to harm others emotionally. Cyberbullying refers to the use of technology to humiliate and slander </w:t>
-      </w:r>
-      <w:proofErr w:type="spellStart"/>
-      <w:r>
-        <w:rPr>
-          <w:rFonts w:ascii="Arial" w:hAnsi="Arial" w:cs="Arial"/>
-          <w:sz w:val="24"/>
-        </w:rPr>
-        <w:t>behaviour</w:t>
-      </w:r>
-      <w:proofErr w:type="spellEnd"/>
-      <w:r>
-        <w:rPr>
-          <w:rFonts w:ascii="Arial" w:hAnsi="Arial" w:cs="Arial"/>
-          <w:sz w:val="24"/>
-        </w:rPr>
-        <w:t xml:space="preserve"> towards other people with the use of computers or mobile phones. It takes form of hate messages sent through social media and e-mails. Truly, cyberbullying has become rampant in many countries. In order to address this issue, the team proposed a method to detect cyberbullying entries on social media through the use of Natural Language Processing (NLP). The data that was used by the researchers was collected from </w:t>
-      </w:r>
-      <w:proofErr w:type="spellStart"/>
-      <w:r>
-        <w:rPr>
-          <w:rFonts w:ascii="Arial" w:hAnsi="Arial" w:cs="Arial"/>
-          <w:sz w:val="24"/>
-        </w:rPr>
-        <w:t>Youtube</w:t>
-      </w:r>
-      <w:proofErr w:type="spellEnd"/>
-      <w:r>
-        <w:rPr>
-          <w:rFonts w:ascii="Arial" w:hAnsi="Arial" w:cs="Arial"/>
-          <w:sz w:val="24"/>
-        </w:rPr>
-        <w:t xml:space="preserve">, Twitter, and Facebook. Each statement that was extracted from these social networking sites were ranked according to their harmfulness level (wherein 0, indicates no indication of cyberbullying event, 1 indicates mild cyberbullying occurrences and 2 indicates severe cyberbullying occurrences). Furthermore, it was annotated into six cyberbullying categories: bad description, intelligence, physical appearance, race and culture, sexuality, and social rejection. Among the 450 words that were extracted from 600 statements, bad description was most prevalent with a frequency of 27%. </w:t>
+        <w:t>Social networking sites are primarily used for communicating and connecting with other people. However, some people use these technologies to harm others emotionally. Cyberbullying refers to the use of technology to humiliate and slander behaviour towards other people with the use of computers or mobile phones. It takes form of hate messages sent through social media and e-mails. Truly, cyberbullying has become rampant in many countries. In order to address this issue, the team proposed a method to detect cyberbullying entries on social media through the use of Natural Language Processing (NLP). The data that was used by the researchers was collected from Youtube, Twitter, and Facebook. Each statement that was extracted from these social networking sites were ranked according to their harmfulness level (wherein 0, indicates no indication of cyberbullying event, 1 indicates mild cyberbullying occurrences and 2 indicates severe cyberbullying occurrences). Furthermore, it was annotated into six cyberbullying categories: bad description, intelligence, physical appearance, race and culture, sexuality, and social rejection. Among the 450 wo</w:t>
+      </w:r>
+      <w:r>
+        <w:rPr>
+          <w:rFonts w:ascii="Arial" w:hAnsi="Arial" w:cs="Arial"/>
+          <w:sz w:val="24"/>
+        </w:rPr>
+        <w:t>rds that were extracted from 625</w:t>
+      </w:r>
+      <w:r>
+        <w:rPr>
+          <w:rFonts w:ascii="Arial" w:hAnsi="Arial" w:cs="Arial"/>
+          <w:sz w:val="24"/>
+        </w:rPr>
+        <w:t xml:space="preserve"> statements, bad description was most prevalent with a frequency of 27%. </w:t>
       </w:r>
     </w:p>
     <w:p>
@@ -456,25 +428,16 @@
           <w:color w:val="000000"/>
           <w:szCs w:val="22"/>
         </w:rPr>
-        <w:t xml:space="preserve">Long before men evolved into species of higher intellectual capabilities, bullying was believed to have been evident. Boehm (2012) stated in his book, Moral Origins, that primates, specifically monkeys and chimpanzees, frequently execute bullying-like deportment against members of their own kind. The said behavior would, in turn, provide them an edge in social stature, acquired resources, and reproductive "opportunities" among the rest. Upon the rise of the Homo-sapiens (the genus into which humans of today are classified), the purpose of bullying was redefined from social dominance to a mere destructive act. Hogan </w:t>
-      </w:r>
-      <w:proofErr w:type="spellStart"/>
+        <w:t xml:space="preserve">Long before men evolved into species of higher intellectual capabilities, bullying was believed to have been evident. Boehm (2012) stated in his book, Moral Origins, that primates, specifically monkeys and chimpanzees, frequently execute bullying-like deportment against members of their own kind. The said behavior would, in turn, provide them an edge in social stature, acquired resources, and reproductive "opportunities" among the rest. Upon the rise of the Homo-sapiens (the genus into which humans of today are classified), the purpose of bullying was redefined from social dominance to a mere destructive act. Hogan Sherrow, an anthropologist, believes that "the ability of language to facilitate communications, coordinate behaviors, express thoughts and gossip has completely altered the form and intensity of bullying". Fast-forward to the 21st century, likewise known as the era of widespread technological advancements, a new form of bullying emerges - cyberbullying. Cyberbullying is referred to as "modern-day </w:t>
+      </w:r>
       <w:r>
         <w:rPr>
           <w:rFonts w:ascii="Arial" w:hAnsi="Arial" w:cs="Arial"/>
           <w:color w:val="000000"/>
           <w:szCs w:val="22"/>
         </w:rPr>
-        <w:t>Sherrow</w:t>
-      </w:r>
-      <w:proofErr w:type="spellEnd"/>
-      <w:r>
-        <w:rPr>
-          <w:rFonts w:ascii="Arial" w:hAnsi="Arial" w:cs="Arial"/>
-          <w:color w:val="000000"/>
-          <w:szCs w:val="22"/>
-        </w:rPr>
-        <w:t>, an anthropologist, believes that "the ability of language to facilitate communications, coordinate behaviors, express thoughts and gossip has completely altered the form and intensity of bullying". Fast-forward to the 21st century, likewise known as the era of widespread technological advancements, a new form of bullying emerges - cyberbullying. Cyberbullying is referred to as "modern-day bullying". For any ill-treatment to be considered as a form of cyberbullying, it should meet the following criteria: involuntary – the offensive action happened deliberately or intentionally, repetitive – the mistreatment has been reportedly known to be occurring recursively, harmful – the deed has brought upon negative feedback toward a particular person, and has utilized technology as his/her medium for accomplishing the said feat (e.g. through text messages, instant messages, emails, and the like). Altogether, they give meaning to the term cyberbullying as the “willful and repeated harm inflicted through the use of computers, cellphones, and other electronic devices”.</w:t>
+        <w:lastRenderedPageBreak/>
+        <w:t>bullying". For any ill-treatment to be considered as a form of cyberbullying, it should meet the following criteria: involuntary – the offensive action happened deliberately or intentionally, repetitive – the mistreatment has been reportedly known to be occurring recursively, harmful – the deed has brought upon negative feedback toward a particular person, and has utilized technology as his/her medium for accomplishing the said feat (e.g. through text messages, instant messages, emails, and the like). Altogether, they give meaning to the term cyberbullying as the “willful and repeated harm inflicted through the use of computers, cellphones, and other electronic devices”.</w:t>
       </w:r>
     </w:p>
     <w:p>
@@ -534,43 +497,16 @@
           <w:color w:val="000000"/>
           <w:szCs w:val="22"/>
         </w:rPr>
-        <w:t xml:space="preserve">From being dubbed as the “Texting Capital of the World” to “Social Media Capital”, the Philippines had proven itself enough to be recognized as an overly social country. As of the year 2015, there are about 47 000 000 Filipino users who are active on Facebook. This particular norm of owning at least one personal account in any of the renowned social media sites continues to expand day by day. While the existence of these particular types of media provided ample benefits with regard to improving former communication-related processes, such sites have likewise been considered as the launch-point of common cyberbullying assaults occurring within the country. According to a 2015 survey by child-care nonprofit Stairway Foundation </w:t>
-      </w:r>
-      <w:proofErr w:type="spellStart"/>
+        <w:t xml:space="preserve">From being dubbed as the “Texting Capital of the World” to “Social Media Capital”, the Philippines had proven itself enough to be recognized as an overly social country. As of the year 2015, there are about 47 000 000 Filipino users who are active on Facebook. This particular norm of owning at least one personal account in any of the renowned social media sites continues to expand day by day. While the existence of these particular types of media provided ample benefits with regard to improving former communication-related processes, such sites have likewise been considered as the launch-point of common cyberbullying assaults occurring within the country. According to a 2015 survey by child-care nonprofit Stairway Foundation Inc, eighty percent of Filipinos have been cyberbullied </w:t>
+      </w:r>
       <w:r>
         <w:rPr>
           <w:rFonts w:ascii="Arial" w:hAnsi="Arial" w:cs="Arial"/>
           <w:color w:val="000000"/>
           <w:szCs w:val="22"/>
         </w:rPr>
-        <w:t>Inc</w:t>
-      </w:r>
-      <w:proofErr w:type="spellEnd"/>
-      <w:r>
-        <w:rPr>
-          <w:rFonts w:ascii="Arial" w:hAnsi="Arial" w:cs="Arial"/>
-          <w:color w:val="000000"/>
-          <w:szCs w:val="22"/>
-        </w:rPr>
-        <w:t xml:space="preserve">, eighty percent of Filipinos have been cyberbullied through social media. Even celebrities were known to have been targets of cyberbullying attacks as well. Recently, a radio DJ, Karen </w:t>
-      </w:r>
-      <w:proofErr w:type="spellStart"/>
-      <w:r>
-        <w:rPr>
-          <w:rFonts w:ascii="Arial" w:hAnsi="Arial" w:cs="Arial"/>
-          <w:color w:val="000000"/>
-          <w:szCs w:val="22"/>
-        </w:rPr>
-        <w:t>Bordador</w:t>
-      </w:r>
-      <w:proofErr w:type="spellEnd"/>
-      <w:r>
-        <w:rPr>
-          <w:rFonts w:ascii="Arial" w:hAnsi="Arial" w:cs="Arial"/>
-          <w:color w:val="000000"/>
-          <w:szCs w:val="22"/>
-        </w:rPr>
-        <w:t xml:space="preserve"> has experienced extensive cyberbullying, following her arrest with her boyfriend in a drug-related buy bust operation.</w:t>
+        <w:lastRenderedPageBreak/>
+        <w:t>through social media. Even celebrities were known to have been targets of cyberbullying attacks as well. Recently, a radio DJ, Karen Bordador has experienced extensive cyberbullying, following her arrest with her boyfriend in a drug-related buy bust operation.</w:t>
       </w:r>
     </w:p>
     <w:p>
@@ -592,25 +528,7 @@
           <w:color w:val="000000"/>
           <w:szCs w:val="22"/>
         </w:rPr>
-        <w:t xml:space="preserve">In order to mitigate severe cases of cyberbullying in social media, the Republic Act 10175 (also known as Cybercrime Act of 2012) was introduced. It recognizes cyberbullying as a kind of cybercrime and provides provisions on the consequences for cyberbullying. However, a lot of people deemed its provisions inefficient (as it requires thorough monitoring of an assigned personnel). Oddly enough, despite the dangers cyberbullying can inflict on an individual, only a small number of reports are continuously being submitted voluntarily to designated authorities. Dr. Ryan </w:t>
-      </w:r>
-      <w:proofErr w:type="spellStart"/>
-      <w:r>
-        <w:rPr>
-          <w:rFonts w:ascii="Arial" w:hAnsi="Arial" w:cs="Arial"/>
-          <w:color w:val="000000"/>
-          <w:szCs w:val="22"/>
-        </w:rPr>
-        <w:t>Guinaran</w:t>
-      </w:r>
-      <w:proofErr w:type="spellEnd"/>
-      <w:r>
-        <w:rPr>
-          <w:rFonts w:ascii="Arial" w:hAnsi="Arial" w:cs="Arial"/>
-          <w:color w:val="000000"/>
-          <w:szCs w:val="22"/>
-        </w:rPr>
-        <w:t>, Ph.D. claimed that the latter was due to the fact that cyberbullying in the Philippines (in comparison to other countries) tends to be more on a conservative level. If Filipinos continue to practice this type of passive attitude regarding the matter at hand, then even with the efforts granted by the government and NGOs alike, cyberbullying will still persist. Thus, instead of waiting for the parties involved to voluntarily explain their side to the people concerned, the group had the thought of taking advantage of the same platform where the aforementioned event was known to have been rampant – technology – as a countermeasure to cyberbullying.</w:t>
+        <w:t>In order to mitigate severe cases of cyberbullying in social media, the Republic Act 10175 (also known as Cybercrime Act of 2012) was introduced. It recognizes cyberbullying as a kind of cybercrime and provides provisions on the consequences for cyberbullying. However, a lot of people deemed its provisions inefficient (as it requires thorough monitoring of an assigned personnel). Oddly enough, despite the dangers cyberbullying can inflict on an individual, only a small number of reports are continuously being submitted voluntarily to designated authorities. Dr. Ryan Guinaran, Ph.D. claimed that the latter was due to the fact that cyberbullying in the Philippines (in comparison to other countries) tends to be more on a conservative level. If Filipinos continue to practice this type of passive attitude regarding the matter at hand, then even with the efforts granted by the government and NGOs alike, cyberbullying will still persist. Thus, instead of waiting for the parties involved to voluntarily explain their side to the people concerned, the group had the thought of taking advantage of the same platform where the aforementioned event was known to have been rampant – technology – as a countermeasure to cyberbullying.</w:t>
       </w:r>
     </w:p>
     <w:p>
@@ -771,6 +689,7 @@
           <w:szCs w:val="22"/>
           <w:u w:val="single"/>
         </w:rPr>
+        <w:lastRenderedPageBreak/>
         <w:t>Specific Objectives</w:t>
       </w:r>
     </w:p>
@@ -961,7 +880,16 @@
           <w:color w:val="000000"/>
           <w:szCs w:val="22"/>
         </w:rPr>
-        <w:t>The younger population tend to visit social media websites more frequently than the rest. That fact alone is upsetting. Adolescents have a tendency to deal with things impetuously due to their immaturity. They are most likely unable to identify the intensity of the damage that they had done until it finally occurred. With the automated cyberbullying detection model, such incidents may be prevented before they get out-of-hand. The model will detect posts as long as it notices potential cyberbullying activity - even minor ones as much as possible. The results of the said detection can also give parents and other parties concerned an insight on the behavior or status of an individual who has an account on that particular social media site (granted that they request for it to the moderators).</w:t>
+        <w:t xml:space="preserve">The younger population tend to visit social media websites more frequently than the rest. That fact alone is upsetting. Adolescents have a tendency to deal with things impetuously due to their immaturity. They are most likely unable to identify the intensity of the damage that they had done until it finally occurred. With the automated cyberbullying detection model, such incidents may be prevented before they get out-of-hand. The model will detect posts as long as it notices potential cyberbullying activity - even minor ones as much as possible. The results of the said detection can also give </w:t>
+      </w:r>
+      <w:r>
+        <w:rPr>
+          <w:rFonts w:ascii="Arial" w:hAnsi="Arial" w:cs="Arial"/>
+          <w:color w:val="000000"/>
+          <w:szCs w:val="22"/>
+        </w:rPr>
+        <w:lastRenderedPageBreak/>
+        <w:t>parents and other parties concerned an insight on the behavior or status of an individual who has an account on that particular social media site (granted that they request for it to the moderators).</w:t>
       </w:r>
     </w:p>
     <w:p>
@@ -1064,9 +992,8 @@
           <w:sz w:val="24"/>
           <w:shd w:val="clear" w:color="auto" w:fill="FFFFFF"/>
         </w:rPr>
-        <w:t xml:space="preserve"> This research will discuss selected methods under Natural Language Processing and Machine Learning algorithms (due to their inter-dependency towards each other) dedicated to aiding a system in comprehending human languages in order for it to acquire the ability to discern and classify cyberbullying from non-cyberbullying statements, given that the aforementioned statements were written in either Tagalog or English, or possibly, both (</w:t>
-      </w:r>
-      <w:proofErr w:type="spellStart"/>
+        <w:t xml:space="preserve"> This research will discuss selected methods under Natural Language Processing and Machine Learning algorithms (due to their inter-dependency towards each other) dedicated to aiding a system in comprehending human languages in order for it to acquire the ability to discern and classify cyberbullying from non-cyberbullying statements, given that the aforementioned statements were written in either Tagalog or English, or possibly, both (Taglish), and that they were made public by the user. This paper will likewise introduce concepts which bear utmost significance in terms of performing processing tasks over a large collection of text such as the formation and the subsequent annotation and pre-processing of the textual corpus (dataset), the process of extracting features from the dataset, and the creation of classes (which will revolve around the predefined cyberbullying categories (refer to IV. Design and Methodology). Additionally, experiments will be conducted in order to validate the efficacy of the proposed cyberbullying detection model. These experiments will involve the simulation of various instances that may affect the model's classification accuracy. The said accuracy will be measured numerically using </w:t>
+      </w:r>
       <w:r>
         <w:rPr>
           <w:rFonts w:ascii="Arial" w:hAnsi="Arial" w:cs="Arial"/>
@@ -1074,17 +1001,8 @@
           <w:sz w:val="24"/>
           <w:shd w:val="clear" w:color="auto" w:fill="FFFFFF"/>
         </w:rPr>
-        <w:t>Taglish</w:t>
-      </w:r>
-      <w:proofErr w:type="spellEnd"/>
-      <w:r>
-        <w:rPr>
-          <w:rFonts w:ascii="Arial" w:hAnsi="Arial" w:cs="Arial"/>
-          <w:color w:val="000000"/>
-          <w:sz w:val="24"/>
-          <w:shd w:val="clear" w:color="auto" w:fill="FFFFFF"/>
-        </w:rPr>
-        <w:t>), and that they were made public by the user. This paper will likewise introduce concepts which bear utmost significance in terms of performing processing tasks over a large collection of text such as the formation and the subsequent annotation and pre-processing of the textual corpus (dataset), the process of extracting features from the dataset, and the creation of classes (which will revolve around the predefined cyberbullying categories (refer to IV. Design and Methodology). Additionally, experiments will be conducted in order to validate the efficacy of the proposed cyberbullying detection model. These experiments will involve the simulation of various instances that may affect the model's classification accuracy. The said accuracy will be measured numerically using bases such as Precision, Recall, F-measures and Kappa statistics. The final part of the experiment involves testing the model incorporated with a specific type of Machine Learning algorithm - Linear Support Vector Machine algorithm.</w:t>
+        <w:lastRenderedPageBreak/>
+        <w:t>bases such as Precision, Recall, F-measures and Kappa statistics. The final part of the experiment involves testing the model incorporated with a specific type of Machine Learning algorithm - Linear Support Vector Machine algorithm.</w:t>
       </w:r>
     </w:p>
     <w:p>
@@ -1105,6 +1023,7 @@
           <w:noProof/>
           <w:sz w:val="28"/>
           <w:szCs w:val="28"/>
+          <w:lang w:val="en-PH" w:eastAsia="en-PH"/>
         </w:rPr>
         <w:drawing>
           <wp:anchor distT="0" distB="0" distL="114300" distR="114300" simplePos="0" relativeHeight="251659264" behindDoc="0" locked="0" layoutInCell="1" allowOverlap="1" wp14:anchorId="16E31F80" wp14:editId="223C3370">
@@ -1313,7 +1232,15 @@
           <w:rFonts w:ascii="Arial" w:hAnsi="Arial" w:cs="Arial"/>
           <w:sz w:val="24"/>
         </w:rPr>
-        <w:t>Natural Language Processing (NLP) is a field of study which focuses on discovering ways on how to bridge the gap between interactions involving humans and computers. It aims to provide a method for computers to analyze and comprehend natural languages (a.k.a. human languages) in an intelligent way, or by means of simulating the process of "understanding" - either through Symbolic approach, which utilizes a set of predefined rules, modelling a different language phenomenon, or Statistical approach, which makes use of machine learning algorithms to learn the language phenomena. Concepts in computer science, artificial intelligence (AI) and computational linguistics are what comprises NLP. After all, Natural Language Processing is said to be the main component of AI and that it relies on machine learning as well - in order to enable the system to derive patterns in a given dataset which would help improve its own understanding of speech. It differs from common word processor operations in such a way that NLP possesses the capability to analyze the word for its meaning rather than only for its structure (viewing the word in a symbolic approach).</w:t>
+        <w:t xml:space="preserve">Natural Language Processing (NLP) is a field of study which focuses on discovering ways on how to bridge the gap between interactions involving humans and computers. It aims to provide a method for computers to analyze and comprehend natural languages (a.k.a. human languages) in an intelligent way, or by means of simulating the process of "understanding" - either through Symbolic approach, which utilizes a set of predefined rules, modelling a different language phenomenon, or Statistical approach, which makes use of machine learning algorithms to learn the language phenomena. Concepts in computer science, artificial intelligence (AI) and computational linguistics are what comprises NLP. After all, Natural Language Processing is said to be the main component of AI and that it relies on machine learning as well - in order to enable the system to derive patterns in a given dataset which would help improve its own understanding of speech. It differs from common word processor operations in such a </w:t>
+      </w:r>
+      <w:r>
+        <w:rPr>
+          <w:rFonts w:ascii="Arial" w:hAnsi="Arial" w:cs="Arial"/>
+          <w:sz w:val="24"/>
+        </w:rPr>
+        <w:lastRenderedPageBreak/>
+        <w:t>way that NLP possesses the capability to analyze the word for its meaning rather than only for its structure (viewing the word in a symbolic approach).</w:t>
       </w:r>
     </w:p>
     <w:p>
@@ -1545,7 +1472,15 @@
           <w:rFonts w:ascii="Arial" w:hAnsi="Arial" w:cs="Arial"/>
           <w:sz w:val="24"/>
         </w:rPr>
-        <w:t>Despite the current capability of NLP in terms of Human-Computer Interaction, it still remained limited particularly in producing statements which involved 100% human reasoning and logic. NLP can only refer to a stricter subset of the human languages which means that it cannot allow anomalies which are often occurring in a particular human language.</w:t>
+        <w:t xml:space="preserve">Despite the current capability of NLP in terms of Human-Computer Interaction, it still remained limited particularly in producing statements which involved 100% human reasoning and logic. NLP can only refer to a stricter subset of the human languages which </w:t>
+      </w:r>
+      <w:r>
+        <w:rPr>
+          <w:rFonts w:ascii="Arial" w:hAnsi="Arial" w:cs="Arial"/>
+          <w:sz w:val="24"/>
+        </w:rPr>
+        <w:lastRenderedPageBreak/>
+        <w:t>means that it cannot allow anomalies which are often occurring in a particular human language.</w:t>
       </w:r>
     </w:p>
     <w:p>
@@ -1765,62 +1700,20 @@
           <w:sz w:val="24"/>
         </w:rPr>
       </w:pPr>
-      <w:proofErr w:type="spellStart"/>
-      <w:r>
-        <w:rPr>
-          <w:rFonts w:ascii="Arial" w:hAnsi="Arial" w:cs="Arial"/>
-          <w:b/>
-          <w:sz w:val="24"/>
-        </w:rPr>
-        <w:t>LeTs</w:t>
-      </w:r>
-      <w:proofErr w:type="spellEnd"/>
-      <w:r>
-        <w:rPr>
-          <w:rFonts w:ascii="Arial" w:hAnsi="Arial" w:cs="Arial"/>
-          <w:b/>
-          <w:sz w:val="24"/>
-        </w:rPr>
-        <w:t xml:space="preserve"> Preprocess Toolkit</w:t>
-      </w:r>
-      <w:r>
-        <w:rPr>
-          <w:rFonts w:ascii="Arial" w:hAnsi="Arial" w:cs="Arial"/>
-          <w:sz w:val="24"/>
-        </w:rPr>
-        <w:t xml:space="preserve"> is a suite of robust pre-processing modules. It includes Part-of-Speech Taggers, </w:t>
-      </w:r>
-      <w:proofErr w:type="spellStart"/>
-      <w:r>
-        <w:rPr>
-          <w:rFonts w:ascii="Arial" w:hAnsi="Arial" w:cs="Arial"/>
-          <w:sz w:val="24"/>
-        </w:rPr>
-        <w:t>Lemmatizers</w:t>
-      </w:r>
-      <w:proofErr w:type="spellEnd"/>
-      <w:r>
-        <w:rPr>
-          <w:rFonts w:ascii="Arial" w:hAnsi="Arial" w:cs="Arial"/>
-          <w:sz w:val="24"/>
-        </w:rPr>
-        <w:t xml:space="preserve"> and Named Entity Recognizers for four different languages: Dutch, English, French and German.  By using this toolkit, each token will be assigned as a class tag, </w:t>
-      </w:r>
-      <w:proofErr w:type="spellStart"/>
-      <w:r>
-        <w:rPr>
-          <w:rFonts w:ascii="Arial" w:hAnsi="Arial" w:cs="Arial"/>
-          <w:sz w:val="24"/>
-        </w:rPr>
-        <w:t>PoS</w:t>
-      </w:r>
-      <w:proofErr w:type="spellEnd"/>
-      <w:r>
-        <w:rPr>
-          <w:rFonts w:ascii="Arial" w:hAnsi="Arial" w:cs="Arial"/>
-          <w:sz w:val="24"/>
-        </w:rPr>
-        <w:t xml:space="preserve">, named entity, or a lemma tag. It also supports both monolingual (single language) and parallel corpus (two languages). As an initial step, the data in the corpus is separately pre-processed, by splitting it into sentences, tokenized, Part-of-Speech tagged, lemmatized, and finally named entities are extracted. </w:t>
+      <w:r>
+        <w:rPr>
+          <w:rFonts w:ascii="Arial" w:hAnsi="Arial" w:cs="Arial"/>
+          <w:b/>
+          <w:sz w:val="24"/>
+        </w:rPr>
+        <w:t>LeTs Preprocess Toolkit</w:t>
+      </w:r>
+      <w:r>
+        <w:rPr>
+          <w:rFonts w:ascii="Arial" w:hAnsi="Arial" w:cs="Arial"/>
+          <w:sz w:val="24"/>
+        </w:rPr>
+        <w:t xml:space="preserve"> is a suite of robust pre-processing modules. It includes Part-of-Speech Taggers, Lemmatizers and Named Entity Recognizers for four different languages: Dutch, English, French and German.  By using this toolkit, each token will be assigned as a class tag, PoS, named entity, or a lemma tag. It also supports both monolingual (single language) and parallel corpus (two languages). As an initial step, the data in the corpus is separately pre-processed, by splitting it into sentences, tokenized, Part-of-Speech tagged, lemmatized, and finally named entities are extracted. </w:t>
       </w:r>
     </w:p>
     <w:p>
@@ -1841,6 +1734,7 @@
           <w:sz w:val="24"/>
           <w:shd w:val="clear" w:color="auto" w:fill="FFFFFF"/>
         </w:rPr>
+        <w:lastRenderedPageBreak/>
         <w:t>The Natural Language Toolkit (</w:t>
       </w:r>
       <w:r>
@@ -1868,43 +1762,7 @@
           <w:sz w:val="24"/>
           <w:shd w:val="clear" w:color="auto" w:fill="FFFFFF"/>
         </w:rPr>
-        <w:t xml:space="preserve">is a platform used for creating Python programs to work with human language data in the application of natural language processing (NLP). It contains a suite of text processing libraries for tokenization, parsing, classification, stemming, tagging and semantic reasoning. The NLTK’s basic functionalities include: sentence tokenization, word tokenization, </w:t>
-      </w:r>
-      <w:proofErr w:type="spellStart"/>
-      <w:r>
-        <w:rPr>
-          <w:rFonts w:ascii="Arial" w:hAnsi="Arial" w:cs="Arial"/>
-          <w:sz w:val="24"/>
-          <w:shd w:val="clear" w:color="auto" w:fill="FFFFFF"/>
-        </w:rPr>
-        <w:t>wordnet</w:t>
-      </w:r>
-      <w:proofErr w:type="spellEnd"/>
-      <w:r>
-        <w:rPr>
-          <w:rFonts w:ascii="Arial" w:hAnsi="Arial" w:cs="Arial"/>
-          <w:sz w:val="24"/>
-          <w:shd w:val="clear" w:color="auto" w:fill="FFFFFF"/>
-        </w:rPr>
-        <w:t xml:space="preserve">, </w:t>
-      </w:r>
-      <w:proofErr w:type="spellStart"/>
-      <w:r>
-        <w:rPr>
-          <w:rFonts w:ascii="Arial" w:hAnsi="Arial" w:cs="Arial"/>
-          <w:sz w:val="24"/>
-          <w:shd w:val="clear" w:color="auto" w:fill="FFFFFF"/>
-        </w:rPr>
-        <w:t>synsets</w:t>
-      </w:r>
-      <w:proofErr w:type="spellEnd"/>
-      <w:r>
-        <w:rPr>
-          <w:rFonts w:ascii="Arial" w:hAnsi="Arial" w:cs="Arial"/>
-          <w:sz w:val="24"/>
-          <w:shd w:val="clear" w:color="auto" w:fill="FFFFFF"/>
-        </w:rPr>
-        <w:t>, and synonyms, stemming words and lemmas</w:t>
+        <w:t>is a platform used for creating Python programs to work with human language data in the application of natural language processing (NLP). It contains a suite of text processing libraries for tokenization, parsing, classification, stemming, tagging and semantic reasoning. The NLTK’s basic functionalities include: sentence tokenization, word tokenization, wordnet, synsets, and synonyms, stemming words and lemmas</w:t>
       </w:r>
     </w:p>
     <w:p>
@@ -2229,15 +2087,7 @@
           <w:sz w:val="24"/>
           <w:shd w:val="clear" w:color="auto" w:fill="FFFFFF"/>
         </w:rPr>
-        <w:t>word stem</w:t>
-      </w:r>
-      <w:r>
-        <w:rPr>
-          <w:rFonts w:ascii="Arial" w:hAnsi="Arial" w:cs="Arial"/>
-          <w:sz w:val="24"/>
-          <w:shd w:val="clear" w:color="auto" w:fill="FFFFFF"/>
-        </w:rPr>
-        <w:t>, base or</w:t>
+        <w:t>word stem, base or</w:t>
       </w:r>
       <w:r>
         <w:rPr>
@@ -2402,7 +2252,6 @@
       </w:r>
       <w:bookmarkStart w:id="3" w:name="tagset_index_term"/>
       <w:bookmarkEnd w:id="2"/>
-      <w:proofErr w:type="spellStart"/>
       <w:r>
         <w:rPr>
           <w:rStyle w:val="termdef"/>
@@ -2412,7 +2261,6 @@
         </w:rPr>
         <w:t>tagset</w:t>
       </w:r>
-      <w:proofErr w:type="spellEnd"/>
       <w:r>
         <w:rPr>
           <w:rFonts w:ascii="Arial" w:hAnsi="Arial" w:cs="Arial"/>
@@ -2512,23 +2360,7 @@
           <w:rFonts w:ascii="Arial" w:hAnsi="Arial" w:cs="Arial"/>
           <w:sz w:val="24"/>
         </w:rPr>
-        <w:t xml:space="preserve">Van </w:t>
-      </w:r>
-      <w:proofErr w:type="spellStart"/>
-      <w:r>
-        <w:rPr>
-          <w:rFonts w:ascii="Arial" w:hAnsi="Arial" w:cs="Arial"/>
-          <w:sz w:val="24"/>
-        </w:rPr>
-        <w:t>Hee</w:t>
-      </w:r>
-      <w:proofErr w:type="spellEnd"/>
-      <w:r>
-        <w:rPr>
-          <w:rFonts w:ascii="Arial" w:hAnsi="Arial" w:cs="Arial"/>
-          <w:sz w:val="24"/>
-        </w:rPr>
-        <w:t xml:space="preserve"> et al. (2015) conducted a research on Automatic Detection and Prevention of Cyberbullying. The team presented the construction and annotation of a corpus of Dutch social media posts annotated with fine-grained text categories, such as insults, threats, sexual talk, defamation, defense, and curse. The participants in a cyberbullying context were also identified in order to enhance the analysis of human interactions involving cyberbullying. Initially, the researchers had decided to use this particular research paper as their main basis for creating the project. However, the process of manually annotating the statements within the dataset, according to the aforementioned fine-grained text categories, proved to be difficult as some of the categories were closely related to each other. Additionally, the succeeding methods after the data annotation process proved to be difficult to comprehend given the current knowledge the researchers possess under the NLP field.</w:t>
+        <w:t>Van Hee et al. (2015) conducted a research on Automatic Detection and Prevention of Cyberbullying. The team presented the construction and annotation of a corpus of Dutch social media posts annotated with fine-grained text categories, such as insults, threats, sexual talk, defamation, defense, and curse. The participants in a cyberbullying context were also identified in order to enhance the analysis of human interactions involving cyberbullying. Initially, the researchers had decided to use this particular research paper as their main basis for creating the project. However, the process of manually annotating the statements within the dataset, according to the aforementioned fine-grained text categories, proved to be difficult as some of the categories were closely related to each other. Additionally, the succeeding methods after the data annotation process proved to be difficult to comprehend given the current knowledge the researchers possess under the NLP field.</w:t>
       </w:r>
     </w:p>
     <w:p>
@@ -2542,69 +2374,12 @@
           <w:sz w:val="24"/>
         </w:rPr>
       </w:pPr>
-      <w:proofErr w:type="spellStart"/>
-      <w:r>
-        <w:rPr>
-          <w:rFonts w:ascii="Arial" w:hAnsi="Arial" w:cs="Arial"/>
-          <w:sz w:val="24"/>
-        </w:rPr>
-        <w:t>Dinakar</w:t>
-      </w:r>
-      <w:proofErr w:type="spellEnd"/>
-      <w:r>
-        <w:rPr>
-          <w:rFonts w:ascii="Arial" w:hAnsi="Arial" w:cs="Arial"/>
-          <w:sz w:val="24"/>
-        </w:rPr>
-        <w:t xml:space="preserve"> et al. conducted a research at Massachusetts Institute of Technology. The research was aimed towards detecting cyberbullying content in </w:t>
-      </w:r>
-      <w:proofErr w:type="spellStart"/>
-      <w:r>
-        <w:rPr>
-          <w:rFonts w:ascii="Arial" w:hAnsi="Arial" w:cs="Arial"/>
-          <w:sz w:val="24"/>
-        </w:rPr>
-        <w:t>Youtube</w:t>
-      </w:r>
-      <w:proofErr w:type="spellEnd"/>
-      <w:r>
-        <w:rPr>
-          <w:rFonts w:ascii="Arial" w:hAnsi="Arial" w:cs="Arial"/>
-          <w:sz w:val="24"/>
-        </w:rPr>
-        <w:t xml:space="preserve"> comments. The first level of classification involves determining if the comment is in a range of sensitive cyberbullying topics such as sexuality, race, intelligence and physical attributes. The second level is to determine what topic. The experiment achieved 66.7% accuracy for detecting instances of cyberbullying. This project also used a support vector machine learner. The researchers based their pre-defined classification of cyberbullying types on the sensitive topics enumerated above. </w:t>
-      </w:r>
-      <w:proofErr w:type="spellStart"/>
-      <w:r>
-        <w:rPr>
-          <w:rFonts w:ascii="Arial" w:hAnsi="Arial" w:cs="Arial"/>
-          <w:sz w:val="24"/>
-        </w:rPr>
-        <w:t>Hinduja</w:t>
-      </w:r>
-      <w:proofErr w:type="spellEnd"/>
-      <w:r>
-        <w:rPr>
-          <w:rFonts w:ascii="Arial" w:hAnsi="Arial" w:cs="Arial"/>
-          <w:sz w:val="24"/>
-        </w:rPr>
-        <w:t xml:space="preserve"> and </w:t>
-      </w:r>
-      <w:proofErr w:type="spellStart"/>
-      <w:r>
-        <w:rPr>
-          <w:rFonts w:ascii="Arial" w:hAnsi="Arial" w:cs="Arial"/>
-          <w:sz w:val="24"/>
-        </w:rPr>
-        <w:t>Patchin</w:t>
-      </w:r>
-      <w:proofErr w:type="spellEnd"/>
-      <w:r>
-        <w:rPr>
-          <w:rFonts w:ascii="Arial" w:hAnsi="Arial" w:cs="Arial"/>
-          <w:sz w:val="24"/>
-        </w:rPr>
-        <w:t xml:space="preserve"> included harmfulness as one of the constituents of cyberbullying. Similarly, in terms of sensitive topics, there will always be that particular group of people which would have been offended by it (which is why it was deemed controversial). Therefore, the researchers thought that by recalling well-known controversial issues in the Philippines, they will be able to determine the borderline between cyberbullying and non-cyberbullying statements, making it easier to tell them apart and classify them.</w:t>
+      <w:r>
+        <w:rPr>
+          <w:rFonts w:ascii="Arial" w:hAnsi="Arial" w:cs="Arial"/>
+          <w:sz w:val="24"/>
+        </w:rPr>
+        <w:t>Dinakar et al. conducted a research at Massachusetts Institute of Technology. The research was aimed towards detecting cyberbullying content in Youtube comments. The first level of classification involves determining if the comment is in a range of sensitive cyberbullying topics such as sexuality, race, intelligence and physical attributes. The second level is to determine what topic. The experiment achieved 66.7% accuracy for detecting instances of cyberbullying. This project also used a support vector machine learner. The researchers based their pre-defined classification of cyberbullying types on the sensitive topics enumerated above. Hinduja and Patchin included harmfulness as one of the constituents of cyberbullying. Similarly, in terms of sensitive topics, there will always be that particular group of people which would have been offended by it (which is why it was deemed controversial). Therefore, the researchers thought that by recalling well-known controversial issues in the Philippines, they will be able to determine the borderline between cyberbullying and non-cyberbullying statements, making it easier to tell them apart and classify them.</w:t>
       </w:r>
     </w:p>
     <w:p>
@@ -2623,23 +2398,15 @@
           <w:rFonts w:ascii="Arial" w:hAnsi="Arial" w:cs="Arial"/>
           <w:sz w:val="24"/>
         </w:rPr>
-        <w:t xml:space="preserve">In 2016, Cheng and Ng conducted a research at De La Salle University. The research aimed towards detecting cyberbullying roles through textual context in Facebook and Twitter. First, the researchers identified six roles in a cyberbullying context: the bully, victim, assistants of the bully, </w:t>
-      </w:r>
-      <w:proofErr w:type="spellStart"/>
-      <w:r>
-        <w:rPr>
-          <w:rFonts w:ascii="Arial" w:hAnsi="Arial" w:cs="Arial"/>
-          <w:sz w:val="24"/>
-        </w:rPr>
-        <w:t>reinforcers</w:t>
-      </w:r>
-      <w:proofErr w:type="spellEnd"/>
-      <w:r>
-        <w:rPr>
-          <w:rFonts w:ascii="Arial" w:hAnsi="Arial" w:cs="Arial"/>
-          <w:sz w:val="24"/>
-        </w:rPr>
-        <w:t xml:space="preserve">, outsiders, and defenders. Among the three algorithms used by the researchers such as Naïve Bayes classifiers, decision trees and Support Vector Machine (SVM), the SVM had the highest accuracy. The optimal model produced an accuracy of 59.7% in detecting the bullying roles; while detecting the bully role produced an accuracy of 80.9%. The researchers are currently using this study as their basis in the creation of their proposed cyberbullying detection model because unlike the other study (as mentioned before), they found this paper easier to comprehend. It gave them a clear picture of what they should do in order to achieve their desired output. Additionally, since SVM has been proven to be the most accurate model, the researchers were also planning to use SVM in automating the detection of cyberbullying occurrences. </w:t>
+        <w:t xml:space="preserve">In 2016, Cheng and Ng conducted a research at De La Salle University. The research aimed towards detecting cyberbullying roles through textual context in Facebook and Twitter. First, the researchers identified six roles in a cyberbullying context: the bully, </w:t>
+      </w:r>
+      <w:r>
+        <w:rPr>
+          <w:rFonts w:ascii="Arial" w:hAnsi="Arial" w:cs="Arial"/>
+          <w:sz w:val="24"/>
+        </w:rPr>
+        <w:lastRenderedPageBreak/>
+        <w:t xml:space="preserve">victim, assistants of the bully, reinforcers, outsiders, and defenders. Among the three algorithms used by the researchers such as Naïve Bayes classifiers, decision trees and Support Vector Machine (SVM), the SVM had the highest accuracy. The optimal model produced an accuracy of 59.7% in detecting the bullying roles; while detecting the bully role produced an accuracy of 80.9%. The researchers are currently using this study as their basis in the creation of their proposed cyberbullying detection model because unlike the other study (as mentioned before), they found this paper easier to comprehend. It gave them a clear picture of what they should do in order to achieve their desired output. Additionally, since SVM has been proven to be the most accurate model, the researchers were also planning to use SVM in automating the detection of cyberbullying occurrences. </w:t>
       </w:r>
     </w:p>
     <w:p>
@@ -2698,27 +2465,7 @@
           <w:sz w:val="24"/>
           <w:szCs w:val="19"/>
         </w:rPr>
-        <w:t xml:space="preserve">In his book “The Presentation of Self in Everyday Life”, Ervin Goffman introduced the mechanisms of audience segregation. He describes how people play different roles in different situations. It is a mechanism wherein an individual perform roles, in order to create a </w:t>
-      </w:r>
-      <w:proofErr w:type="spellStart"/>
-      <w:r>
-        <w:rPr>
-          <w:rFonts w:ascii="Arial" w:eastAsia="Times New Roman" w:hAnsi="Arial" w:cs="Arial"/>
-          <w:color w:val="000000"/>
-          <w:sz w:val="24"/>
-          <w:szCs w:val="19"/>
-        </w:rPr>
-        <w:t>favourable</w:t>
-      </w:r>
-      <w:proofErr w:type="spellEnd"/>
-      <w:r>
-        <w:rPr>
-          <w:rFonts w:ascii="Arial" w:eastAsia="Times New Roman" w:hAnsi="Arial" w:cs="Arial"/>
-          <w:color w:val="000000"/>
-          <w:sz w:val="24"/>
-          <w:szCs w:val="19"/>
-        </w:rPr>
-        <w:t xml:space="preserve"> image of themselves and leave a good impression to others that is linked to the role they perform. The role that the individual performs is based on who their audience is.</w:t>
+        <w:t>In his book “The Presentation of Self in Everyday Life”, Ervin Goffman introduced the mechanisms of audience segregation. He describes how people play different roles in different situations. It is a mechanism wherein an individual perform roles, in order to create a favourable image of themselves and leave a good impression to others that is linked to the role they perform. The role that the individual performs is based on who their audience is.</w:t>
       </w:r>
     </w:p>
     <w:p>
@@ -2764,9 +2511,8 @@
           <w:sz w:val="24"/>
           <w:szCs w:val="19"/>
         </w:rPr>
-        <w:t xml:space="preserve">The nature of communicating in the cyberspace facilitates the potential for anonymous interactions. It was discovered that bullies who choose to use electronic means can easily hide their real identity and make themselves anonymous. Anonymity can be created through the use of temporary email addresses, fictitious names when or using an unknown mobile number. The perception of anonymity in social media serves as a </w:t>
-      </w:r>
-      <w:proofErr w:type="spellStart"/>
+        <w:t xml:space="preserve">The nature of communicating in the cyberspace facilitates the potential for anonymous interactions. It was discovered that bullies who choose to use electronic means can easily hide their real identity and make themselves anonymous. Anonymity can be created through the use of temporary email addresses, fictitious names when or using an unknown mobile number. The perception of anonymity in social media serves </w:t>
+      </w:r>
       <w:r>
         <w:rPr>
           <w:rFonts w:ascii="Arial" w:eastAsia="Times New Roman" w:hAnsi="Arial" w:cs="Arial"/>
@@ -2774,17 +2520,8 @@
           <w:sz w:val="24"/>
           <w:szCs w:val="19"/>
         </w:rPr>
-        <w:t>disinhibitor</w:t>
-      </w:r>
-      <w:proofErr w:type="spellEnd"/>
-      <w:r>
-        <w:rPr>
-          <w:rFonts w:ascii="Arial" w:eastAsia="Times New Roman" w:hAnsi="Arial" w:cs="Arial"/>
-          <w:color w:val="000000"/>
-          <w:sz w:val="24"/>
-          <w:szCs w:val="19"/>
-        </w:rPr>
-        <w:t xml:space="preserve"> so that people are more likely to do and say things online that they would not do or say in a face to face situation. Another key characteristic of cyberbullying is the potential to reach a limitless audience. Due to the boundless nature of cyberspace, the audience is not confined to a single setting (such as school or office) but has the potential to be viewed by a global audience.</w:t>
+        <w:lastRenderedPageBreak/>
+        <w:t>as a disinhibitor so that people are more likely to do and say things online that they would not do or say in a face to face situation. Another key characteristic of cyberbullying is the potential to reach a limitless audience. Due to the boundless nature of cyberspace, the audience is not confined to a single setting (such as school or office) but has the potential to be viewed by a global audience.</w:t>
       </w:r>
     </w:p>
     <w:p>
@@ -2806,6 +2543,7 @@
           <w:color w:val="000000"/>
           <w:sz w:val="24"/>
           <w:szCs w:val="19"/>
+          <w:lang w:val="en-PH" w:eastAsia="en-PH"/>
         </w:rPr>
         <w:drawing>
           <wp:anchor distT="0" distB="0" distL="114300" distR="114300" simplePos="0" relativeHeight="251661312" behindDoc="0" locked="0" layoutInCell="1" allowOverlap="1" wp14:anchorId="2E09CE3A" wp14:editId="49395AFD">
@@ -2920,7 +2658,17 @@
           <w:sz w:val="24"/>
           <w:szCs w:val="19"/>
         </w:rPr>
-        <w:t>Goffman's framework offers not only a way of thinking about space in terms of performance but also a way of thinking about how people may act differently depending on the audience and setting which are relevant to an exploration of cyberbullying. Goffman defined three roles in this mechanism: performer, audience, and outsider. These roles can be paralleled to the roles of a target, bully and bystander. By framing bullying as a performance, a framework is provided that enables us to consider the bystander group as an audience and how different settings may affect how young people act towards others. In order to set the scene for a performance, Goffman made a distinction between the two regions of social space wherein an individual interacts. The front region is defined as the public performance area. The backstage region is a place wherein the performer can privately prepare for the performance or where members of a group can openly construct the impression they are planning to give. By using Goffman’s framework of performance, cyberspace interactions can be executed by the bully in the backstage region which impacts on the target in the public front stage region. As the backstage region is a place that performers may privately prepare away from the audience, this provides time and space for the bully to plan the ways in which they wish to target others. The physical distance which cyberspace interactions facilitate may also result in the bully managing the impression ‘given off’, the ability for the bully to conceal their identity and the tone and meaning being open to wider interpretation.</w:t>
+        <w:t xml:space="preserve">Goffman's framework offers not only a way of thinking about space in terms of performance but also a way of thinking about how people may act differently depending on the audience and setting which are relevant to an exploration of cyberbullying. Goffman defined three roles in this mechanism: performer, audience, and outsider. These roles can be paralleled to the roles of a target, bully and bystander. By framing bullying as a performance, a framework is provided that enables us to consider the bystander group as an audience and how different settings may affect how young people act towards </w:t>
+      </w:r>
+      <w:r>
+        <w:rPr>
+          <w:rFonts w:ascii="Arial" w:eastAsia="Times New Roman" w:hAnsi="Arial" w:cs="Arial"/>
+          <w:color w:val="000000"/>
+          <w:sz w:val="24"/>
+          <w:szCs w:val="19"/>
+        </w:rPr>
+        <w:lastRenderedPageBreak/>
+        <w:t>others. In order to set the scene for a performance, Goffman made a distinction between the two regions of social space wherein an individual interacts. The front region is defined as the public performance area. The backstage region is a place wherein the performer can privately prepare for the performance or where members of a group can openly construct the impression they are planning to give. By using Goffman’s framework of performance, cyberspace interactions can be executed by the bully in the backstage region which impacts on the target in the public front stage region. As the backstage region is a place that performers may privately prepare away from the audience, this provides time and space for the bully to plan the ways in which they wish to target others. The physical distance which cyberspace interactions facilitate may also result in the bully managing the impression ‘given off’, the ability for the bully to conceal their identity and the tone and meaning being open to wider interpretation.</w:t>
       </w:r>
     </w:p>
     <w:p>
@@ -3028,23 +2776,23 @@
           <w:rFonts w:ascii="Arial" w:eastAsia="Times New Roman" w:hAnsi="Arial" w:cs="Arial"/>
           <w:sz w:val="24"/>
         </w:rPr>
-        <w:t xml:space="preserve">The team acquired data from </w:t>
-      </w:r>
-      <w:proofErr w:type="spellStart"/>
-      <w:r>
-        <w:rPr>
-          <w:rFonts w:ascii="Arial" w:eastAsia="Times New Roman" w:hAnsi="Arial" w:cs="Arial"/>
-          <w:sz w:val="24"/>
-        </w:rPr>
-        <w:t>Youtube</w:t>
-      </w:r>
-      <w:proofErr w:type="spellEnd"/>
-      <w:r>
-        <w:rPr>
-          <w:rFonts w:ascii="Arial" w:eastAsia="Times New Roman" w:hAnsi="Arial" w:cs="Arial"/>
-          <w:sz w:val="24"/>
-        </w:rPr>
-        <w:t>. A total of 600 comments (both cyberbullying and non-cyberbullying) were obtained and evaluated according to their corresponding level of harmfulness (0 - for comments containing no cyberbullying occurrences, 1 - for comments expressing indirect cyberbullying content, 2 - for comments explicitly demonstrating severe cyberbullying events). Those statements which were labeled 1 or 2 were further classified into four categories - Physical Appearance, Race and Culture, Intelligence, and Social Rejection - which were deemed related towards controversial issues in the Philippines.</w:t>
+        <w:t>The team acquired d</w:t>
+      </w:r>
+      <w:r>
+        <w:rPr>
+          <w:rFonts w:ascii="Arial" w:eastAsia="Times New Roman" w:hAnsi="Arial" w:cs="Arial"/>
+          <w:sz w:val="24"/>
+        </w:rPr>
+        <w:t>ata from Youtube. A total of 625</w:t>
+      </w:r>
+      <w:bookmarkStart w:id="4" w:name="_GoBack"/>
+      <w:bookmarkEnd w:id="4"/>
+      <w:r>
+        <w:rPr>
+          <w:rFonts w:ascii="Arial" w:eastAsia="Times New Roman" w:hAnsi="Arial" w:cs="Arial"/>
+          <w:sz w:val="24"/>
+        </w:rPr>
+        <w:t xml:space="preserve"> comments (both cyberbullying and non-cyberbullying) were obtained and evaluated according to their corresponding level of harmfulness (0 - for comments containing no cyberbullying occurrences, 1 - for comments expressing indirect cyberbullying content, 2 - for comments explicitly demonstrating severe cyberbullying events). Those statements which were labeled 1 or 2 were further classified into four categories - Physical Appearance, Race and Culture, Intelligence, and Social Rejection - which were deemed related towards controversial issues in the Philippines.</w:t>
       </w:r>
     </w:p>
     <w:p>
@@ -3098,6 +2846,7 @@
           <w:rFonts w:ascii="Arial" w:eastAsia="Times New Roman" w:hAnsi="Arial" w:cs="Arial"/>
           <w:sz w:val="24"/>
         </w:rPr>
+        <w:lastRenderedPageBreak/>
         <w:t>One of the researchers was in charge of annotating the dataset. The annotator simply tagged each instance based on how she perceived it. All annotations are performed using General Architecture for Text Engineering (GATE) and Brat Rapid Animation Tool (BRAT). GATE is a tool wherein a user can easily input an annotation schema for entities. Brat, on the other hand, is an intuitive web-based tool for text annotation supported by Natural Language. These tools are open source software.</w:t>
       </w:r>
     </w:p>
@@ -3115,6 +2864,7 @@
           <w:rFonts w:ascii="Arial" w:eastAsia="Times New Roman" w:hAnsi="Arial" w:cs="Arial"/>
           <w:noProof/>
           <w:sz w:val="24"/>
+          <w:lang w:val="en-PH" w:eastAsia="en-PH"/>
         </w:rPr>
         <w:drawing>
           <wp:inline distT="0" distB="0" distL="0" distR="0" wp14:anchorId="3BC73CA7" wp14:editId="656EB379">
@@ -3349,7 +3099,9 @@
           <w:rFonts w:ascii="Arial" w:eastAsia="Times New Roman" w:hAnsi="Arial" w:cs="Arial"/>
           <w:noProof/>
           <w:sz w:val="24"/>
-        </w:rPr>
+          <w:lang w:val="en-PH" w:eastAsia="en-PH"/>
+        </w:rPr>
+        <w:lastRenderedPageBreak/>
         <w:drawing>
           <wp:inline distT="0" distB="0" distL="0" distR="0" wp14:anchorId="62E81CDF" wp14:editId="7DA870C6">
             <wp:extent cx="4808220" cy="1965960"/>
@@ -3556,7 +3308,9 @@
       <w:r>
         <w:rPr>
           <w:noProof/>
-        </w:rPr>
+          <w:lang w:val="en-PH" w:eastAsia="en-PH"/>
+        </w:rPr>
+        <w:lastRenderedPageBreak/>
         <mc:AlternateContent>
           <mc:Choice Requires="wps">
             <w:drawing>
@@ -3622,7 +3376,7 @@
               </wp:anchor>
             </w:drawing>
           </mc:Choice>
-          <mc:Fallback>
+          <mc:Fallback xmlns:w16se="http://schemas.microsoft.com/office/word/2015/wordml/symex" xmlns:cx2="http://schemas.microsoft.com/office/drawing/2015/10/21/chartex" xmlns:cx1="http://schemas.microsoft.com/office/drawing/2015/9/8/chartex" xmlns:cx="http://schemas.microsoft.com/office/drawing/2014/chartex">
             <w:pict>
               <v:shapetype w14:anchorId="41FB4CFF" id="_x0000_t202" coordsize="21600,21600" o:spt="202" path="m,l,21600r21600,l21600,xe">
                 <v:stroke joinstyle="miter"/>
@@ -3658,6 +3412,7 @@
           <w:rFonts w:ascii="Arial" w:eastAsia="Times New Roman" w:hAnsi="Arial" w:cs="Arial"/>
           <w:noProof/>
           <w:sz w:val="24"/>
+          <w:lang w:val="en-PH" w:eastAsia="en-PH"/>
         </w:rPr>
         <w:drawing>
           <wp:anchor distT="0" distB="0" distL="114300" distR="114300" simplePos="0" relativeHeight="251663360" behindDoc="0" locked="0" layoutInCell="1" allowOverlap="1" wp14:anchorId="1B064F87" wp14:editId="5C25B932">
@@ -4024,6 +3779,7 @@
           <w:sz w:val="32"/>
           <w:u w:val="single"/>
         </w:rPr>
+        <w:lastRenderedPageBreak/>
         <w:t>RESULTS AND DISCUSSIONS</w:t>
       </w:r>
     </w:p>
@@ -4127,21 +3883,12 @@
           <w:sz w:val="24"/>
         </w:rPr>
       </w:pPr>
-      <w:proofErr w:type="spellStart"/>
-      <w:r>
-        <w:rPr>
-          <w:rFonts w:ascii="Arial" w:hAnsi="Arial" w:cs="Arial"/>
-          <w:sz w:val="24"/>
-        </w:rPr>
-        <w:t>Cybermum</w:t>
-      </w:r>
-      <w:proofErr w:type="spellEnd"/>
-      <w:r>
-        <w:rPr>
-          <w:rFonts w:ascii="Arial" w:hAnsi="Arial" w:cs="Arial"/>
-          <w:sz w:val="24"/>
-        </w:rPr>
-        <w:t xml:space="preserve"> Australia (8 July 2014). Cyberbullying - Where Did It All Start? Retrieved April 9, 2016 from https://blogs.mcafee.com/consumer/family-safety/cyberbullying-start/</w:t>
+      <w:r>
+        <w:rPr>
+          <w:rFonts w:ascii="Arial" w:hAnsi="Arial" w:cs="Arial"/>
+          <w:sz w:val="24"/>
+        </w:rPr>
+        <w:t>Cybermum Australia (8 July 2014). Cyberbullying - Where Did It All Start? Retrieved April 9, 2016 from https://blogs.mcafee.com/consumer/family-safety/cyberbullying-start/</w:t>
       </w:r>
     </w:p>
     <w:p>
@@ -4157,21 +3904,12 @@
           <w:sz w:val="24"/>
         </w:rPr>
       </w:pPr>
-      <w:proofErr w:type="spellStart"/>
-      <w:r>
-        <w:rPr>
-          <w:rFonts w:ascii="Arial" w:hAnsi="Arial" w:cs="Arial"/>
-          <w:sz w:val="24"/>
-        </w:rPr>
-        <w:t>Rumfola</w:t>
-      </w:r>
-      <w:proofErr w:type="spellEnd"/>
-      <w:r>
-        <w:rPr>
-          <w:rFonts w:ascii="Arial" w:hAnsi="Arial" w:cs="Arial"/>
-          <w:sz w:val="24"/>
-        </w:rPr>
-        <w:t>, M.T. (2008). Cyber-Bullying: Bullying in the 21st Century Retrieved April 9, 2016 from http://digitalcommons.brockport.edu/cgi/viewcontent.cgi?article=1092&amp;context=edc_theses</w:t>
+      <w:r>
+        <w:rPr>
+          <w:rFonts w:ascii="Arial" w:hAnsi="Arial" w:cs="Arial"/>
+          <w:sz w:val="24"/>
+        </w:rPr>
+        <w:t>Rumfola, M.T. (2008). Cyber-Bullying: Bullying in the 21st Century Retrieved April 9, 2016 from http://digitalcommons.brockport.edu/cgi/viewcontent.cgi?article=1092&amp;context=edc_theses</w:t>
       </w:r>
     </w:p>
     <w:p>
@@ -4229,37 +3967,12 @@
           <w:sz w:val="24"/>
         </w:rPr>
       </w:pPr>
-      <w:proofErr w:type="spellStart"/>
-      <w:r>
-        <w:rPr>
-          <w:rFonts w:ascii="Arial" w:hAnsi="Arial" w:cs="Arial"/>
-          <w:sz w:val="24"/>
-        </w:rPr>
-        <w:t>Rémond</w:t>
-      </w:r>
-      <w:proofErr w:type="spellEnd"/>
-      <w:r>
-        <w:rPr>
-          <w:rFonts w:ascii="Arial" w:hAnsi="Arial" w:cs="Arial"/>
-          <w:sz w:val="24"/>
-        </w:rPr>
-        <w:t xml:space="preserve">, J.J. Kern, L. </w:t>
-      </w:r>
-      <w:proofErr w:type="spellStart"/>
-      <w:r>
-        <w:rPr>
-          <w:rFonts w:ascii="Arial" w:hAnsi="Arial" w:cs="Arial"/>
-          <w:sz w:val="24"/>
-        </w:rPr>
-        <w:t>Romo</w:t>
-      </w:r>
-      <w:proofErr w:type="spellEnd"/>
-      <w:r>
-        <w:rPr>
-          <w:rFonts w:ascii="Arial" w:hAnsi="Arial" w:cs="Arial"/>
-          <w:sz w:val="24"/>
-        </w:rPr>
-        <w:t>, L. (2015). A Cyberbullying Study: Analysis of Cyberbullying, Comorbidities and Coping Mechanisms Retrieved April 16, 2016 from http://europepmc.org/abstract/med/25240939</w:t>
+      <w:r>
+        <w:rPr>
+          <w:rFonts w:ascii="Arial" w:hAnsi="Arial" w:cs="Arial"/>
+          <w:sz w:val="24"/>
+        </w:rPr>
+        <w:t>Rémond, J.J. Kern, L. Romo, L. (2015). A Cyberbullying Study: Analysis of Cyberbullying, Comorbidities and Coping Mechanisms Retrieved April 16, 2016 from http://europepmc.org/abstract/med/25240939</w:t>
       </w:r>
     </w:p>
     <w:p>
@@ -4275,37 +3988,12 @@
           <w:sz w:val="24"/>
         </w:rPr>
       </w:pPr>
-      <w:proofErr w:type="spellStart"/>
-      <w:r>
-        <w:rPr>
-          <w:rFonts w:ascii="Arial" w:hAnsi="Arial" w:cs="Arial"/>
-          <w:sz w:val="24"/>
-        </w:rPr>
-        <w:t>Marusarz</w:t>
-      </w:r>
-      <w:proofErr w:type="spellEnd"/>
-      <w:r>
-        <w:rPr>
-          <w:rFonts w:ascii="Arial" w:hAnsi="Arial" w:cs="Arial"/>
-          <w:sz w:val="24"/>
-        </w:rPr>
-        <w:t xml:space="preserve">, M. </w:t>
-      </w:r>
-      <w:proofErr w:type="spellStart"/>
-      <w:r>
-        <w:rPr>
-          <w:rFonts w:ascii="Arial" w:hAnsi="Arial" w:cs="Arial"/>
-          <w:sz w:val="24"/>
-        </w:rPr>
-        <w:t>Tienabeso</w:t>
-      </w:r>
-      <w:proofErr w:type="spellEnd"/>
-      <w:r>
-        <w:rPr>
-          <w:rFonts w:ascii="Arial" w:hAnsi="Arial" w:cs="Arial"/>
-          <w:sz w:val="24"/>
-        </w:rPr>
-        <w:t>, S. Small, J. (1 September 2010). Bullying Can Happen Anywhere, but Home Is Often First Line of Defense Retrieved April 7, 2016 from http://abcnews.go.com/US/modern-day-bullying-happen-school-mall-home-computer/story?id=11533712</w:t>
+      <w:r>
+        <w:rPr>
+          <w:rFonts w:ascii="Arial" w:hAnsi="Arial" w:cs="Arial"/>
+          <w:sz w:val="24"/>
+        </w:rPr>
+        <w:t>Marusarz, M. Tienabeso, S. Small, J. (1 September 2010). Bullying Can Happen Anywhere, but Home Is Often First Line of Defense Retrieved April 7, 2016 from http://abcnews.go.com/US/modern-day-bullying-happen-school-mall-home-computer/story?id=11533712</w:t>
       </w:r>
     </w:p>
     <w:p>
@@ -4326,23 +4014,8 @@
           <w:rFonts w:ascii="Arial" w:hAnsi="Arial" w:cs="Arial"/>
           <w:sz w:val="24"/>
         </w:rPr>
-        <w:t xml:space="preserve">Will, J </w:t>
-      </w:r>
-      <w:proofErr w:type="spellStart"/>
-      <w:r>
-        <w:rPr>
-          <w:rFonts w:ascii="Arial" w:hAnsi="Arial" w:cs="Arial"/>
-          <w:sz w:val="24"/>
-        </w:rPr>
-        <w:t>Clayburn</w:t>
-      </w:r>
-      <w:proofErr w:type="spellEnd"/>
-      <w:r>
-        <w:rPr>
-          <w:rFonts w:ascii="Arial" w:hAnsi="Arial" w:cs="Arial"/>
-          <w:sz w:val="24"/>
-        </w:rPr>
-        <w:t>, C. (November 2010). The Psychological Impact of Cyber Bullying Retrieved April 16, 2016 from https://www.universitybusiness.com/article/psychological-impact-cyber-bullying</w:t>
+        <w:lastRenderedPageBreak/>
+        <w:t>Will, J Clayburn, C. (November 2010). The Psychological Impact of Cyber Bullying Retrieved April 16, 2016 from https://www.universitybusiness.com/article/psychological-impact-cyber-bullying</w:t>
       </w:r>
     </w:p>
     <w:p>
@@ -4421,21 +4094,12 @@
           <w:sz w:val="24"/>
         </w:rPr>
       </w:pPr>
-      <w:proofErr w:type="spellStart"/>
-      <w:r>
-        <w:rPr>
-          <w:rFonts w:ascii="Arial" w:hAnsi="Arial" w:cs="Arial"/>
-          <w:sz w:val="24"/>
-        </w:rPr>
-        <w:t>KidsHealth</w:t>
-      </w:r>
-      <w:proofErr w:type="spellEnd"/>
-      <w:r>
-        <w:rPr>
-          <w:rFonts w:ascii="Arial" w:hAnsi="Arial" w:cs="Arial"/>
-          <w:sz w:val="24"/>
-        </w:rPr>
-        <w:t xml:space="preserve"> Cyberbullying Retrieved April 7, 2016 from http://kidshealth.org/en/parents/cyberbullying.html#</w:t>
+      <w:r>
+        <w:rPr>
+          <w:rFonts w:ascii="Arial" w:hAnsi="Arial" w:cs="Arial"/>
+          <w:sz w:val="24"/>
+        </w:rPr>
+        <w:t>KidsHealth Cyberbullying Retrieved April 7, 2016 from http://kidshealth.org/en/parents/cyberbullying.html#</w:t>
       </w:r>
     </w:p>
     <w:p>
@@ -4451,21 +4115,12 @@
           <w:sz w:val="24"/>
         </w:rPr>
       </w:pPr>
-      <w:proofErr w:type="spellStart"/>
-      <w:r>
-        <w:rPr>
-          <w:rFonts w:ascii="Arial" w:hAnsi="Arial" w:cs="Arial"/>
-          <w:sz w:val="24"/>
-        </w:rPr>
-        <w:t>Kreger</w:t>
-      </w:r>
-      <w:proofErr w:type="spellEnd"/>
-      <w:r>
-        <w:rPr>
-          <w:rFonts w:ascii="Arial" w:hAnsi="Arial" w:cs="Arial"/>
-          <w:sz w:val="24"/>
-        </w:rPr>
-        <w:t>, R. (28 November 2011). Behind the Facade: The "False Self" of the Narcissist Retrieved April 16, 2016 from https://www.psychologytoday.com/blog/stop-walking-eggshells/201111/behind-the-facade-the-false-self-the-narcissist</w:t>
+      <w:r>
+        <w:rPr>
+          <w:rFonts w:ascii="Arial" w:hAnsi="Arial" w:cs="Arial"/>
+          <w:sz w:val="24"/>
+        </w:rPr>
+        <w:t>Kreger, R. (28 November 2011). Behind the Facade: The "False Self" of the Narcissist Retrieved April 16, 2016 from https://www.psychologytoday.com/blog/stop-walking-eggshells/201111/behind-the-facade-the-false-self-the-narcissist</w:t>
       </w:r>
     </w:p>
     <w:p>
@@ -4481,37 +4136,12 @@
           <w:sz w:val="24"/>
         </w:rPr>
       </w:pPr>
-      <w:proofErr w:type="spellStart"/>
-      <w:r>
-        <w:rPr>
-          <w:rFonts w:ascii="Arial" w:hAnsi="Arial" w:cs="Arial"/>
-          <w:sz w:val="24"/>
-        </w:rPr>
-        <w:t>Hinduja</w:t>
-      </w:r>
-      <w:proofErr w:type="spellEnd"/>
-      <w:r>
-        <w:rPr>
-          <w:rFonts w:ascii="Arial" w:hAnsi="Arial" w:cs="Arial"/>
-          <w:sz w:val="24"/>
-        </w:rPr>
-        <w:t xml:space="preserve">, S. </w:t>
-      </w:r>
-      <w:proofErr w:type="spellStart"/>
-      <w:r>
-        <w:rPr>
-          <w:rFonts w:ascii="Arial" w:hAnsi="Arial" w:cs="Arial"/>
-          <w:sz w:val="24"/>
-        </w:rPr>
-        <w:t>Patchin</w:t>
-      </w:r>
-      <w:proofErr w:type="spellEnd"/>
-      <w:r>
-        <w:rPr>
-          <w:rFonts w:ascii="Arial" w:hAnsi="Arial" w:cs="Arial"/>
-          <w:sz w:val="24"/>
-        </w:rPr>
-        <w:t>, J. (22 September 2008). School Violence and Delinquency Retrieved April 16, 2016 from http://www.tandfonline.com/doi/abs/10.1300/J202v06n03_06</w:t>
+      <w:r>
+        <w:rPr>
+          <w:rFonts w:ascii="Arial" w:hAnsi="Arial" w:cs="Arial"/>
+          <w:sz w:val="24"/>
+        </w:rPr>
+        <w:t>Hinduja, S. Patchin, J. (22 September 2008). School Violence and Delinquency Retrieved April 16, 2016 from http://www.tandfonline.com/doi/abs/10.1300/J202v06n03_06</w:t>
       </w:r>
     </w:p>
     <w:p>
@@ -4527,37 +4157,12 @@
           <w:sz w:val="24"/>
         </w:rPr>
       </w:pPr>
-      <w:proofErr w:type="spellStart"/>
-      <w:r>
-        <w:rPr>
-          <w:rFonts w:ascii="Arial" w:hAnsi="Arial" w:cs="Arial"/>
-          <w:sz w:val="24"/>
-        </w:rPr>
-        <w:t>Hinduja</w:t>
-      </w:r>
-      <w:proofErr w:type="spellEnd"/>
-      <w:r>
-        <w:rPr>
-          <w:rFonts w:ascii="Arial" w:hAnsi="Arial" w:cs="Arial"/>
-          <w:sz w:val="24"/>
-        </w:rPr>
-        <w:t xml:space="preserve">, S. </w:t>
-      </w:r>
-      <w:proofErr w:type="spellStart"/>
-      <w:r>
-        <w:rPr>
-          <w:rFonts w:ascii="Arial" w:hAnsi="Arial" w:cs="Arial"/>
-          <w:sz w:val="24"/>
-        </w:rPr>
-        <w:t>Patchin</w:t>
-      </w:r>
-      <w:proofErr w:type="spellEnd"/>
-      <w:r>
-        <w:rPr>
-          <w:rFonts w:ascii="Arial" w:hAnsi="Arial" w:cs="Arial"/>
-          <w:sz w:val="24"/>
-        </w:rPr>
-        <w:t>, J. (October 2014). Cyberbullying: Identification, Prevention, &amp; Response Retrieved April 7, 2016 from http://cyberbullying.org/Cyberbullying-Identification-Prevention-Response.pdf</w:t>
+      <w:r>
+        <w:rPr>
+          <w:rFonts w:ascii="Arial" w:hAnsi="Arial" w:cs="Arial"/>
+          <w:sz w:val="24"/>
+        </w:rPr>
+        <w:t>Hinduja, S. Patchin, J. (October 2014). Cyberbullying: Identification, Prevention, &amp; Response Retrieved April 7, 2016 from http://cyberbullying.org/Cyberbullying-Identification-Prevention-Response.pdf</w:t>
       </w:r>
     </w:p>
     <w:p>
@@ -4657,21 +4262,12 @@
           <w:sz w:val="24"/>
         </w:rPr>
       </w:pPr>
-      <w:proofErr w:type="spellStart"/>
-      <w:r>
-        <w:rPr>
-          <w:rFonts w:ascii="Arial" w:hAnsi="Arial" w:cs="Arial"/>
-          <w:sz w:val="24"/>
-        </w:rPr>
-        <w:t>Witkus</w:t>
-      </w:r>
-      <w:proofErr w:type="spellEnd"/>
-      <w:r>
-        <w:rPr>
-          <w:rFonts w:ascii="Arial" w:hAnsi="Arial" w:cs="Arial"/>
-          <w:sz w:val="24"/>
-        </w:rPr>
-        <w:t>, S. G. (December 2012). Cyber Bullying among Filipino Adolescents retrieved April 7, 2016 from https://scholarspace.manoa.hawaii.edu/bitstream/10125/100793/1/Witkus_Shella_r.pdf</w:t>
+      <w:r>
+        <w:rPr>
+          <w:rFonts w:ascii="Arial" w:hAnsi="Arial" w:cs="Arial"/>
+          <w:sz w:val="24"/>
+        </w:rPr>
+        <w:t>Witkus, S. G. (December 2012). Cyber Bullying among Filipino Adolescents retrieved April 7, 2016 from https://scholarspace.manoa.hawaii.edu/bitstream/10125/100793/1/Witkus_Shella_r.pdf</w:t>
       </w:r>
     </w:p>
     <w:p>
@@ -4692,7 +4288,15 @@
           <w:rFonts w:ascii="Arial" w:hAnsi="Arial" w:cs="Arial"/>
           <w:sz w:val="24"/>
         </w:rPr>
-        <w:t>Philips, W. (2006). Introduction to Natural Language Processing Retrieved April 7, 2016 from http://www.mind.ilstu.edu/curriculum/protothinker/natural_language_processing.php</w:t>
+        <w:t xml:space="preserve">Philips, W. (2006). Introduction to Natural Language Processing Retrieved April 7, 2016 from </w:t>
+      </w:r>
+      <w:r>
+        <w:rPr>
+          <w:rFonts w:ascii="Arial" w:hAnsi="Arial" w:cs="Arial"/>
+          <w:sz w:val="24"/>
+        </w:rPr>
+        <w:lastRenderedPageBreak/>
+        <w:t>http://www.mind.ilstu.edu/curriculum/protothinker/natural_language_processing.php</w:t>
       </w:r>
     </w:p>
     <w:p>
@@ -4708,85 +4312,12 @@
           <w:sz w:val="24"/>
         </w:rPr>
       </w:pPr>
-      <w:proofErr w:type="spellStart"/>
-      <w:r>
-        <w:rPr>
-          <w:rFonts w:ascii="Arial" w:hAnsi="Arial" w:cs="Arial"/>
-          <w:sz w:val="24"/>
-        </w:rPr>
-        <w:t>Hee</w:t>
-      </w:r>
-      <w:proofErr w:type="spellEnd"/>
-      <w:r>
-        <w:rPr>
-          <w:rFonts w:ascii="Arial" w:hAnsi="Arial" w:cs="Arial"/>
-          <w:sz w:val="24"/>
-        </w:rPr>
-        <w:t xml:space="preserve">, C.V. </w:t>
-      </w:r>
-      <w:proofErr w:type="spellStart"/>
-      <w:r>
-        <w:rPr>
-          <w:rFonts w:ascii="Arial" w:hAnsi="Arial" w:cs="Arial"/>
-          <w:sz w:val="24"/>
-        </w:rPr>
-        <w:t>Lefever</w:t>
-      </w:r>
-      <w:proofErr w:type="spellEnd"/>
-      <w:r>
-        <w:rPr>
-          <w:rFonts w:ascii="Arial" w:hAnsi="Arial" w:cs="Arial"/>
-          <w:sz w:val="24"/>
-        </w:rPr>
-        <w:t xml:space="preserve">, E. </w:t>
-      </w:r>
-      <w:proofErr w:type="spellStart"/>
-      <w:r>
-        <w:rPr>
-          <w:rFonts w:ascii="Arial" w:hAnsi="Arial" w:cs="Arial"/>
-          <w:sz w:val="24"/>
-        </w:rPr>
-        <w:t>Verhoeven</w:t>
-      </w:r>
-      <w:proofErr w:type="spellEnd"/>
-      <w:r>
-        <w:rPr>
-          <w:rFonts w:ascii="Arial" w:hAnsi="Arial" w:cs="Arial"/>
-          <w:sz w:val="24"/>
-        </w:rPr>
-        <w:t xml:space="preserve">, B. </w:t>
-      </w:r>
-      <w:proofErr w:type="spellStart"/>
-      <w:r>
-        <w:rPr>
-          <w:rFonts w:ascii="Arial" w:hAnsi="Arial" w:cs="Arial"/>
-          <w:sz w:val="24"/>
-        </w:rPr>
-        <w:t>Mennes</w:t>
-      </w:r>
-      <w:proofErr w:type="spellEnd"/>
-      <w:r>
-        <w:rPr>
-          <w:rFonts w:ascii="Arial" w:hAnsi="Arial" w:cs="Arial"/>
-          <w:sz w:val="24"/>
-        </w:rPr>
-        <w:t xml:space="preserve">, J. </w:t>
-      </w:r>
-      <w:proofErr w:type="spellStart"/>
-      <w:r>
-        <w:rPr>
-          <w:rFonts w:ascii="Arial" w:hAnsi="Arial" w:cs="Arial"/>
-          <w:sz w:val="24"/>
-        </w:rPr>
-        <w:t>Desmet</w:t>
-      </w:r>
-      <w:proofErr w:type="spellEnd"/>
-      <w:r>
-        <w:rPr>
-          <w:rFonts w:ascii="Arial" w:hAnsi="Arial" w:cs="Arial"/>
-          <w:sz w:val="24"/>
-        </w:rPr>
-        <w:t>, B. et. al (2015) Automatic Detection and Prevention of Cyberbullying Retrieved April 17, 2016 from http://www.clips.ua.ac.be/~walter/papers/2015/vlvmdddh15.pdf</w:t>
+      <w:r>
+        <w:rPr>
+          <w:rFonts w:ascii="Arial" w:hAnsi="Arial" w:cs="Arial"/>
+          <w:sz w:val="24"/>
+        </w:rPr>
+        <w:t>Hee, C.V. Lefever, E. Verhoeven, B. Mennes, J. Desmet, B. et. al (2015) Automatic Detection and Prevention of Cyberbullying Retrieved April 17, 2016 from http://www.clips.ua.ac.be/~walter/papers/2015/vlvmdddh15.pdf</w:t>
       </w:r>
     </w:p>
     <w:p>
@@ -4802,21 +4333,12 @@
           <w:sz w:val="24"/>
         </w:rPr>
       </w:pPr>
-      <w:proofErr w:type="spellStart"/>
-      <w:r>
-        <w:rPr>
-          <w:rFonts w:ascii="Arial" w:hAnsi="Arial" w:cs="Arial"/>
-          <w:sz w:val="24"/>
-        </w:rPr>
-        <w:t>freecode</w:t>
-      </w:r>
-      <w:proofErr w:type="spellEnd"/>
-      <w:r>
-        <w:rPr>
-          <w:rFonts w:ascii="Arial" w:hAnsi="Arial" w:cs="Arial"/>
-          <w:sz w:val="24"/>
-        </w:rPr>
-        <w:t xml:space="preserve"> (2015). “13 Projects Tagged "Natural Language Processing" Retrieved April 7, 2016 from http://freecode.com/tags/natural-language-processing</w:t>
+      <w:r>
+        <w:rPr>
+          <w:rFonts w:ascii="Arial" w:hAnsi="Arial" w:cs="Arial"/>
+          <w:sz w:val="24"/>
+        </w:rPr>
+        <w:t>freecode (2015). “13 Projects Tagged "Natural Language Processing" Retrieved April 7, 2016 from http://freecode.com/tags/natural-language-processing</w:t>
       </w:r>
     </w:p>
     <w:p>
@@ -4832,21 +4354,12 @@
           <w:sz w:val="24"/>
         </w:rPr>
       </w:pPr>
-      <w:proofErr w:type="spellStart"/>
-      <w:r>
-        <w:rPr>
-          <w:rFonts w:ascii="Arial" w:hAnsi="Arial" w:cs="Arial"/>
-          <w:sz w:val="24"/>
-        </w:rPr>
-        <w:t>TextRazor</w:t>
-      </w:r>
-      <w:proofErr w:type="spellEnd"/>
-      <w:r>
-        <w:rPr>
-          <w:rFonts w:ascii="Arial" w:hAnsi="Arial" w:cs="Arial"/>
-          <w:sz w:val="24"/>
-        </w:rPr>
-        <w:t xml:space="preserve"> Extract Meaning from your Text Retrieved April 9, 2016 from https://www.textrazor.com/</w:t>
+      <w:r>
+        <w:rPr>
+          <w:rFonts w:ascii="Arial" w:hAnsi="Arial" w:cs="Arial"/>
+          <w:sz w:val="24"/>
+        </w:rPr>
+        <w:t>TextRazor Extract Meaning from your Text Retrieved April 9, 2016 from https://www.textrazor.com/</w:t>
       </w:r>
     </w:p>
     <w:p>
@@ -4951,17 +4464,8 @@
           <w:rFonts w:ascii="Arial" w:hAnsi="Arial" w:cs="Arial"/>
           <w:sz w:val="24"/>
         </w:rPr>
-        <w:t xml:space="preserve">Tiedemann, J. Information Retrieval, Information Extraction, Question Answering - Overview of Methods for Information Access Retrieved July 26, 2016 from </w:t>
-      </w:r>
-      <w:r>
-        <w:rPr>
-          <w:rFonts w:ascii="Arial" w:hAnsi="Arial" w:cs="Arial"/>
-          <w:sz w:val="24"/>
-        </w:rPr>
-        <w:t>http://stp.lingfil.uu.se/~matsd/uv/uv10/nlp/oh/oh100910.pdf</w:t>
-      </w:r>
-      <w:bookmarkStart w:id="4" w:name="_GoBack"/>
-      <w:bookmarkEnd w:id="4"/>
+        <w:t>Tiedemann, J. Information Retrieval, Information Extraction, Question Answering - Overview of Methods for Information Access Retrieved July 26, 2016 from http://stp.lingfil.uu.se/~matsd/uv/uv10/nlp/oh/oh100910.pdf</w:t>
+      </w:r>
     </w:p>
     <w:p>
       <w:pPr>
@@ -4984,7 +4488,7 @@
 </file>
 
 <file path=word/endnotes.xml><?xml version="1.0" encoding="utf-8"?>
-<w:endnotes xmlns:wpc="http://schemas.microsoft.com/office/word/2010/wordprocessingCanvas" xmlns:cx="http://schemas.microsoft.com/office/drawing/2014/chartex" xmlns:cx1="http://schemas.microsoft.com/office/drawing/2015/9/8/chartex" xmlns:cx2="http://schemas.microsoft.com/office/drawing/2015/10/21/chartex" xmlns:mc="http://schemas.openxmlformats.org/markup-compatibility/2006" xmlns:o="urn:schemas-microsoft-com:office:office" xmlns:r="http://schemas.openxmlformats.org/officeDocument/2006/relationships" xmlns:m="http://schemas.openxmlformats.org/officeDocument/2006/math" xmlns:v="urn:schemas-microsoft-com:vml" xmlns:wp14="http://schemas.microsoft.com/office/word/2010/wordprocessingDrawing" xmlns:wp="http://schemas.openxmlformats.org/drawingml/2006/wordprocessingDrawing" xmlns:w10="urn:schemas-microsoft-com:office:word" xmlns:w="http://schemas.openxmlformats.org/wordprocessingml/2006/main" xmlns:w14="http://schemas.microsoft.com/office/word/2010/wordml" xmlns:w15="http://schemas.microsoft.com/office/word/2012/wordml" xmlns:w16se="http://schemas.microsoft.com/office/word/2015/wordml/symex" xmlns:wpg="http://schemas.microsoft.com/office/word/2010/wordprocessingGroup" xmlns:wpi="http://schemas.microsoft.com/office/word/2010/wordprocessingInk" xmlns:wne="http://schemas.microsoft.com/office/word/2006/wordml" xmlns:wps="http://schemas.microsoft.com/office/word/2010/wordprocessingShape" mc:Ignorable="w14 w15 w16se wp14">
+<w:endnotes xmlns:wpc="http://schemas.microsoft.com/office/word/2010/wordprocessingCanvas" xmlns:mc="http://schemas.openxmlformats.org/markup-compatibility/2006" xmlns:o="urn:schemas-microsoft-com:office:office" xmlns:r="http://schemas.openxmlformats.org/officeDocument/2006/relationships" xmlns:m="http://schemas.openxmlformats.org/officeDocument/2006/math" xmlns:v="urn:schemas-microsoft-com:vml" xmlns:wp14="http://schemas.microsoft.com/office/word/2010/wordprocessingDrawing" xmlns:wp="http://schemas.openxmlformats.org/drawingml/2006/wordprocessingDrawing" xmlns:w10="urn:schemas-microsoft-com:office:word" xmlns:w="http://schemas.openxmlformats.org/wordprocessingml/2006/main" xmlns:w14="http://schemas.microsoft.com/office/word/2010/wordml" xmlns:w15="http://schemas.microsoft.com/office/word/2012/wordml" xmlns:wpg="http://schemas.microsoft.com/office/word/2010/wordprocessingGroup" xmlns:wpi="http://schemas.microsoft.com/office/word/2010/wordprocessingInk" xmlns:wne="http://schemas.microsoft.com/office/word/2006/wordml" xmlns:wps="http://schemas.microsoft.com/office/word/2010/wordprocessingShape" mc:Ignorable="w14 w15 wp14">
   <w:endnote w:type="separator" w:id="-1">
     <w:p>
       <w:pPr>
@@ -5009,7 +4513,7 @@
 </file>
 
 <file path=word/footnotes.xml><?xml version="1.0" encoding="utf-8"?>
-<w:footnotes xmlns:wpc="http://schemas.microsoft.com/office/word/2010/wordprocessingCanvas" xmlns:cx="http://schemas.microsoft.com/office/drawing/2014/chartex" xmlns:cx1="http://schemas.microsoft.com/office/drawing/2015/9/8/chartex" xmlns:cx2="http://schemas.microsoft.com/office/drawing/2015/10/21/chartex" xmlns:mc="http://schemas.openxmlformats.org/markup-compatibility/2006" xmlns:o="urn:schemas-microsoft-com:office:office" xmlns:r="http://schemas.openxmlformats.org/officeDocument/2006/relationships" xmlns:m="http://schemas.openxmlformats.org/officeDocument/2006/math" xmlns:v="urn:schemas-microsoft-com:vml" xmlns:wp14="http://schemas.microsoft.com/office/word/2010/wordprocessingDrawing" xmlns:wp="http://schemas.openxmlformats.org/drawingml/2006/wordprocessingDrawing" xmlns:w10="urn:schemas-microsoft-com:office:word" xmlns:w="http://schemas.openxmlformats.org/wordprocessingml/2006/main" xmlns:w14="http://schemas.microsoft.com/office/word/2010/wordml" xmlns:w15="http://schemas.microsoft.com/office/word/2012/wordml" xmlns:w16se="http://schemas.microsoft.com/office/word/2015/wordml/symex" xmlns:wpg="http://schemas.microsoft.com/office/word/2010/wordprocessingGroup" xmlns:wpi="http://schemas.microsoft.com/office/word/2010/wordprocessingInk" xmlns:wne="http://schemas.microsoft.com/office/word/2006/wordml" xmlns:wps="http://schemas.microsoft.com/office/word/2010/wordprocessingShape" mc:Ignorable="w14 w15 w16se wp14">
+<w:footnotes xmlns:wpc="http://schemas.microsoft.com/office/word/2010/wordprocessingCanvas" xmlns:mc="http://schemas.openxmlformats.org/markup-compatibility/2006" xmlns:o="urn:schemas-microsoft-com:office:office" xmlns:r="http://schemas.openxmlformats.org/officeDocument/2006/relationships" xmlns:m="http://schemas.openxmlformats.org/officeDocument/2006/math" xmlns:v="urn:schemas-microsoft-com:vml" xmlns:wp14="http://schemas.microsoft.com/office/word/2010/wordprocessingDrawing" xmlns:wp="http://schemas.openxmlformats.org/drawingml/2006/wordprocessingDrawing" xmlns:w10="urn:schemas-microsoft-com:office:word" xmlns:w="http://schemas.openxmlformats.org/wordprocessingml/2006/main" xmlns:w14="http://schemas.microsoft.com/office/word/2010/wordml" xmlns:w15="http://schemas.microsoft.com/office/word/2012/wordml" xmlns:wpg="http://schemas.microsoft.com/office/word/2010/wordprocessingGroup" xmlns:wpi="http://schemas.microsoft.com/office/word/2010/wordprocessingInk" xmlns:wne="http://schemas.microsoft.com/office/word/2006/wordml" xmlns:wps="http://schemas.microsoft.com/office/word/2010/wordprocessingShape" mc:Ignorable="w14 w15 wp14">
   <w:footnote w:type="separator" w:id="-1">
     <w:p>
       <w:pPr>
@@ -5034,7 +4538,7 @@
 </file>
 
 <file path=word/numbering.xml><?xml version="1.0" encoding="utf-8"?>
-<w:numbering xmlns:wpc="http://schemas.microsoft.com/office/word/2010/wordprocessingCanvas" xmlns:cx="http://schemas.microsoft.com/office/drawing/2014/chartex" xmlns:cx1="http://schemas.microsoft.com/office/drawing/2015/9/8/chartex" xmlns:cx2="http://schemas.microsoft.com/office/drawing/2015/10/21/chartex" xmlns:mc="http://schemas.openxmlformats.org/markup-compatibility/2006" xmlns:o="urn:schemas-microsoft-com:office:office" xmlns:r="http://schemas.openxmlformats.org/officeDocument/2006/relationships" xmlns:m="http://schemas.openxmlformats.org/officeDocument/2006/math" xmlns:v="urn:schemas-microsoft-com:vml" xmlns:wp14="http://schemas.microsoft.com/office/word/2010/wordprocessingDrawing" xmlns:wp="http://schemas.openxmlformats.org/drawingml/2006/wordprocessingDrawing" xmlns:w10="urn:schemas-microsoft-com:office:word" xmlns:w="http://schemas.openxmlformats.org/wordprocessingml/2006/main" xmlns:w14="http://schemas.microsoft.com/office/word/2010/wordml" xmlns:w15="http://schemas.microsoft.com/office/word/2012/wordml" xmlns:w16se="http://schemas.microsoft.com/office/word/2015/wordml/symex" xmlns:wpg="http://schemas.microsoft.com/office/word/2010/wordprocessingGroup" xmlns:wpi="http://schemas.microsoft.com/office/word/2010/wordprocessingInk" xmlns:wne="http://schemas.microsoft.com/office/word/2006/wordml" xmlns:wps="http://schemas.microsoft.com/office/word/2010/wordprocessingShape" mc:Ignorable="w14 w15 w16se wp14">
+<w:numbering xmlns:wpc="http://schemas.microsoft.com/office/word/2010/wordprocessingCanvas" xmlns:mc="http://schemas.openxmlformats.org/markup-compatibility/2006" xmlns:o="urn:schemas-microsoft-com:office:office" xmlns:r="http://schemas.openxmlformats.org/officeDocument/2006/relationships" xmlns:m="http://schemas.openxmlformats.org/officeDocument/2006/math" xmlns:v="urn:schemas-microsoft-com:vml" xmlns:wp14="http://schemas.microsoft.com/office/word/2010/wordprocessingDrawing" xmlns:wp="http://schemas.openxmlformats.org/drawingml/2006/wordprocessingDrawing" xmlns:w10="urn:schemas-microsoft-com:office:word" xmlns:w="http://schemas.openxmlformats.org/wordprocessingml/2006/main" xmlns:w14="http://schemas.microsoft.com/office/word/2010/wordml" xmlns:w15="http://schemas.microsoft.com/office/word/2012/wordml" xmlns:wpg="http://schemas.microsoft.com/office/word/2010/wordprocessingGroup" xmlns:wpi="http://schemas.microsoft.com/office/word/2010/wordprocessingInk" xmlns:wne="http://schemas.microsoft.com/office/word/2006/wordml" xmlns:wps="http://schemas.microsoft.com/office/word/2010/wordprocessingShape" mc:Ignorable="w14 w15 wp14">
   <w:abstractNum w:abstractNumId="0" w15:restartNumberingAfterBreak="0">
     <w:nsid w:val="09D4492D"/>
     <w:multiLevelType w:val="hybridMultilevel"/>
@@ -5503,7 +5007,7 @@
 </file>
 
 <file path=word/styles.xml><?xml version="1.0" encoding="utf-8"?>
-<w:styles xmlns:mc="http://schemas.openxmlformats.org/markup-compatibility/2006" xmlns:r="http://schemas.openxmlformats.org/officeDocument/2006/relationships" xmlns:w="http://schemas.openxmlformats.org/wordprocessingml/2006/main" xmlns:w14="http://schemas.microsoft.com/office/word/2010/wordml" xmlns:w15="http://schemas.microsoft.com/office/word/2012/wordml" xmlns:w16se="http://schemas.microsoft.com/office/word/2015/wordml/symex" mc:Ignorable="w14 w15 w16se">
+<w:styles xmlns:mc="http://schemas.openxmlformats.org/markup-compatibility/2006" xmlns:r="http://schemas.openxmlformats.org/officeDocument/2006/relationships" xmlns:w="http://schemas.openxmlformats.org/wordprocessingml/2006/main" xmlns:w14="http://schemas.microsoft.com/office/word/2010/wordml" xmlns:w15="http://schemas.microsoft.com/office/word/2012/wordml" mc:Ignorable="w14 w15">
   <w:docDefaults>
     <w:rPrDefault>
       <w:rPr>
@@ -5519,7 +5023,7 @@
       </w:pPr>
     </w:pPrDefault>
   </w:docDefaults>
-  <w:latentStyles w:defLockedState="0" w:defUIPriority="99" w:defSemiHidden="0" w:defUnhideWhenUsed="0" w:defQFormat="0" w:count="372">
+  <w:latentStyles w:defLockedState="0" w:defUIPriority="99" w:defSemiHidden="0" w:defUnhideWhenUsed="0" w:defQFormat="0" w:count="371">
     <w:lsdException w:name="Normal" w:uiPriority="0" w:qFormat="1"/>
     <w:lsdException w:name="heading 1" w:uiPriority="9" w:qFormat="1"/>
     <w:lsdException w:name="heading 2" w:semiHidden="1" w:uiPriority="9" w:unhideWhenUsed="1" w:qFormat="1"/>
@@ -5625,6 +5129,7 @@
     <w:lsdException w:name="HTML Sample" w:semiHidden="1" w:unhideWhenUsed="1"/>
     <w:lsdException w:name="HTML Typewriter" w:semiHidden="1" w:unhideWhenUsed="1"/>
     <w:lsdException w:name="HTML Variable" w:semiHidden="1" w:unhideWhenUsed="1"/>
+    <w:lsdException w:name="Normal Table" w:semiHidden="1" w:unhideWhenUsed="1"/>
     <w:lsdException w:name="annotation subject" w:semiHidden="1" w:unhideWhenUsed="1"/>
     <w:lsdException w:name="No List" w:semiHidden="1" w:unhideWhenUsed="1"/>
     <w:lsdException w:name="Outline List 1" w:semiHidden="1" w:unhideWhenUsed="1"/>
@@ -5671,8 +5176,10 @@
     <w:lsdException w:name="Table Subtle 2" w:semiHidden="1" w:unhideWhenUsed="1"/>
     <w:lsdException w:name="Table Web 1" w:semiHidden="1" w:unhideWhenUsed="1"/>
     <w:lsdException w:name="Table Web 2" w:semiHidden="1" w:unhideWhenUsed="1"/>
+    <w:lsdException w:name="Table Web 3" w:semiHidden="1" w:unhideWhenUsed="1"/>
     <w:lsdException w:name="Balloon Text" w:semiHidden="1" w:unhideWhenUsed="1"/>
     <w:lsdException w:name="Table Grid" w:uiPriority="39"/>
+    <w:lsdException w:name="Table Theme" w:semiHidden="1" w:unhideWhenUsed="1"/>
     <w:lsdException w:name="Placeholder Text" w:semiHidden="1"/>
     <w:lsdException w:name="No Spacing" w:uiPriority="1" w:qFormat="1"/>
     <w:lsdException w:name="Light Shading" w:uiPriority="60"/>
@@ -5888,7 +5395,6 @@
     <w:lsdException w:name="List Table 5 Dark Accent 6" w:uiPriority="50"/>
     <w:lsdException w:name="List Table 6 Colorful Accent 6" w:uiPriority="51"/>
     <w:lsdException w:name="List Table 7 Colorful Accent 6" w:uiPriority="52"/>
-    <w:lsdException w:name="Mention" w:semiHidden="1" w:unhideWhenUsed="1"/>
   </w:latentStyles>
   <w:style w:type="paragraph" w:default="1" w:styleId="Normal">
     <w:name w:val="Normal"/>

</xml_diff>

<commit_message>
Another set of edits for this term! :)
</commit_message>
<xml_diff>
--- a/Documentation/SYSADD Files/Final_Paper_SYSADD1.docx
+++ b/Documentation/SYSADD Files/Final_Paper_SYSADD1.docx
@@ -30,7 +30,45 @@
           <w:sz w:val="64"/>
           <w:szCs w:val="64"/>
         </w:rPr>
-        <w:t>Automated Detection of Cyberbullying Occurrences in Social Media Posts with the Use of Natural Language Processing (NLP)</w:t>
+        <w:t>Automated Detection of Cyberbullying Occurrences in Soci</w:t>
+      </w:r>
+      <w:r>
+        <w:rPr>
+          <w:rFonts w:ascii="Arial" w:hAnsi="Arial" w:cs="Arial"/>
+          <w:b/>
+          <w:sz w:val="64"/>
+          <w:szCs w:val="64"/>
+        </w:rPr>
+        <w:t xml:space="preserve">al Media Posts </w:t>
+      </w:r>
+      <w:r>
+        <w:rPr>
+          <w:rFonts w:ascii="Arial" w:hAnsi="Arial" w:cs="Arial"/>
+          <w:b/>
+          <w:sz w:val="64"/>
+          <w:szCs w:val="64"/>
+        </w:rPr>
+        <w:t xml:space="preserve">through Text Classification </w:t>
+      </w:r>
+      <w:r>
+        <w:rPr>
+          <w:rFonts w:ascii="Arial" w:hAnsi="Arial" w:cs="Arial"/>
+          <w:b/>
+          <w:sz w:val="64"/>
+          <w:szCs w:val="64"/>
+        </w:rPr>
+        <w:t xml:space="preserve">Using </w:t>
+      </w:r>
+      <w:bookmarkStart w:id="0" w:name="_GoBack"/>
+      <w:bookmarkEnd w:id="0"/>
+      <w:r>
+        <w:rPr>
+          <w:rFonts w:ascii="Arial" w:hAnsi="Arial" w:cs="Arial"/>
+          <w:b/>
+          <w:sz w:val="64"/>
+          <w:szCs w:val="64"/>
+        </w:rPr>
+        <w:t>Support Vector Machine (SVM) Algorithm</w:t>
       </w:r>
     </w:p>
     <w:p>
@@ -172,28 +210,16 @@
           <w:sz w:val="28"/>
           <w:szCs w:val="28"/>
         </w:rPr>
-        <w:t>(SYSADD1 – SS141)</w:t>
-      </w:r>
-    </w:p>
-    <w:p>
-      <w:pPr>
-        <w:jc w:val="center"/>
+        <w:t>(SCSPROJ</w:t>
+      </w:r>
+      <w:r>
         <w:rPr>
           <w:rFonts w:ascii="Arial" w:hAnsi="Arial" w:cs="Arial"/>
           <w:sz w:val="28"/>
           <w:szCs w:val="28"/>
         </w:rPr>
-      </w:pPr>
-    </w:p>
-    <w:p>
-      <w:pPr>
-        <w:jc w:val="center"/>
-        <w:rPr>
-          <w:rFonts w:ascii="Arial" w:hAnsi="Arial" w:cs="Arial"/>
-          <w:sz w:val="28"/>
-          <w:szCs w:val="28"/>
-        </w:rPr>
-      </w:pPr>
+        <w:t xml:space="preserve"> – SS141)</w:t>
+      </w:r>
     </w:p>
     <w:p>
       <w:pPr>
@@ -580,7 +606,31 @@
           <w:color w:val="000000"/>
           <w:shd w:val="clear" w:color="auto" w:fill="FFFFFF"/>
         </w:rPr>
-        <w:t>How can Natural Language Processing (NLP) techniques be applied in the process of automating the method of detecting cyberbullying occurrences in public social media posts?</w:t>
+        <w:t xml:space="preserve">How can the Support Vector Machine (SVM) algorithm be utilized </w:t>
+      </w:r>
+      <w:r>
+        <w:rPr>
+          <w:rFonts w:ascii="Arial" w:hAnsi="Arial" w:cs="Arial"/>
+          <w:color w:val="000000"/>
+          <w:shd w:val="clear" w:color="auto" w:fill="FFFFFF"/>
+        </w:rPr>
+        <w:t>in the process of automating the method of detecting cyberbullying occurrences in public social media posts</w:t>
+      </w:r>
+      <w:r>
+        <w:rPr>
+          <w:rFonts w:ascii="Arial" w:hAnsi="Arial" w:cs="Arial"/>
+          <w:color w:val="000000"/>
+          <w:shd w:val="clear" w:color="auto" w:fill="FFFFFF"/>
+        </w:rPr>
+        <w:t xml:space="preserve"> through text classification</w:t>
+      </w:r>
+      <w:r>
+        <w:rPr>
+          <w:rFonts w:ascii="Arial" w:hAnsi="Arial" w:cs="Arial"/>
+          <w:color w:val="000000"/>
+          <w:shd w:val="clear" w:color="auto" w:fill="FFFFFF"/>
+        </w:rPr>
+        <w:t>?</w:t>
       </w:r>
     </w:p>
     <w:p>
@@ -673,7 +723,23 @@
           <w:color w:val="000000"/>
           <w:szCs w:val="22"/>
         </w:rPr>
-        <w:t>This research aims to formulate a cyberbullying detection model which will yield the highest accuracy in terms of detecting cyberbullying occurrences present in public social media posts.</w:t>
+        <w:t>This research aims to formulate a cyberbullying detection mod</w:t>
+      </w:r>
+      <w:r>
+        <w:rPr>
+          <w:rFonts w:ascii="Arial" w:hAnsi="Arial" w:cs="Arial"/>
+          <w:color w:val="000000"/>
+          <w:szCs w:val="22"/>
+        </w:rPr>
+        <w:t xml:space="preserve">el which will yield at least 70-80% </w:t>
+      </w:r>
+      <w:r>
+        <w:rPr>
+          <w:rFonts w:ascii="Arial" w:hAnsi="Arial" w:cs="Arial"/>
+          <w:color w:val="000000"/>
+          <w:szCs w:val="22"/>
+        </w:rPr>
+        <w:t>accuracy in terms of detecting cyberbullying occurrences present in public social media posts.</w:t>
       </w:r>
     </w:p>
     <w:p>
@@ -802,7 +868,7 @@
           <w:sz w:val="24"/>
           <w:szCs w:val="24"/>
         </w:rPr>
-        <w:t>To develop classes based from the predefined categories of cyberbullying (refer to IV. Design and Methodology)</w:t>
+        <w:t xml:space="preserve">To develop classes based from the predefined categories of cyberbullying </w:t>
       </w:r>
     </w:p>
     <w:p>
@@ -891,16 +957,7 @@
           <w:color w:val="000000"/>
           <w:szCs w:val="22"/>
         </w:rPr>
-        <w:t xml:space="preserve">The creation of a cyberbullying detection model (which will be patterned according to selected cyberbullying statements found in social media posts bearing sensitive issues as perceived by the many) will greatly contribute to the improvement of social media monitoring here in the Philippines. As of today's time, Filipino moderators have been utilizing the manual way of flagging offensive posts in social media sites. In other cases, they allow the users themselves to report a particular post in those websites privately so they can execute appropriate action for it. There are also mechanisms which deals with automatically censoring profane words that were typed in a chat box; however, such scenarios were typically present in gaming sites and not social media websites. With the automation of cyberbullying detection, more posts will be swiftly and easily flagged and </w:t>
-      </w:r>
-      <w:r>
-        <w:rPr>
-          <w:rFonts w:ascii="Arial" w:hAnsi="Arial" w:cs="Arial"/>
-          <w:color w:val="000000"/>
-          <w:szCs w:val="22"/>
-        </w:rPr>
-        <w:lastRenderedPageBreak/>
-        <w:t>subjected for analysis (by the moderators) without rendering the moderators to keep an eye out for such statements in the site 24/7.</w:t>
+        <w:t>The creation of a cyberbullying detection model (which will be patterned according to selected cyberbullying statements found in social media posts bearing sensitive issues as perceived by the many) will greatly contribute to the improvement of social media monitoring here in the Philippines. As of today's time, Filipino moderators have been utilizing the manual way of flagging offensive posts in social media sites. In other cases, they allow the users themselves to report a particular post in those websites privately so they can execute appropriate action for it. There are also mechanisms which deals with automatically censoring profane words that were typed in a chat box; however, such scenarios were typically present in gaming sites and not social media websites. With the automation of cyberbullying detection, more posts will be swiftly and easily flagged and subjected for analysis (by the moderators) without rendering the moderators to keep an eye out for such statements in the site 24/7.</w:t>
       </w:r>
     </w:p>
     <w:p>
@@ -921,6 +978,7 @@
           <w:color w:val="000000"/>
           <w:szCs w:val="22"/>
         </w:rPr>
+        <w:lastRenderedPageBreak/>
         <w:t>The younger population tend to visit social media websites more frequently than the rest. That fact alone is upsetting. Adolescents have a tendency to deal with things impetuously due to their immaturity. They are most likely unable to identify the intensity of the damage that they had done until it finally occurred. With the automated cyberbullying detection model, such incidents may be prevented before they get out-of-hand. The model will detect posts as long as it notices potential cyberbullying activity - even minor ones as much as possible. The results of the said detection can also give parents and other parties concerned an insight on the behavior or status of an individual who has an account on that particular social media site (granted that they request for it to the moderators).</w:t>
       </w:r>
     </w:p>
@@ -997,7 +1055,7 @@
           <w:color w:val="000000"/>
           <w:shd w:val="clear" w:color="auto" w:fill="FFFFFF"/>
         </w:rPr>
-        <w:t xml:space="preserve">This research will discuss selected methods under Natural Language Processing and Machine Learning algorithms (due to </w:t>
+        <w:t xml:space="preserve">This research will discuss selected methods under Natural Language Processing and Machine Learning algorithms (due to their inter-dependency towards each other) dedicated to aiding a system in comprehending human languages in order for it to acquire the ability to discern and classify cyberbullying from non-cyberbullying statements, given that the aforementioned statements were written in either Tagalog or English, or possibly, both (Taglish), and that they were made public by the user. This paper will likewise </w:t>
       </w:r>
       <w:r>
         <w:rPr>
@@ -1005,24 +1063,8 @@
           <w:color w:val="000000"/>
           <w:shd w:val="clear" w:color="auto" w:fill="FFFFFF"/>
         </w:rPr>
-        <w:t>their</w:t>
-      </w:r>
-      <w:r>
-        <w:rPr>
-          <w:rFonts w:ascii="Arial" w:hAnsi="Arial" w:cs="Arial"/>
-          <w:color w:val="000000"/>
-          <w:shd w:val="clear" w:color="auto" w:fill="FFFFFF"/>
-        </w:rPr>
-        <w:t xml:space="preserve"> inter-dependency towards each other) dedicated to aiding a system in comprehending human languages in order for it to acquire </w:t>
-      </w:r>
-      <w:r>
-        <w:rPr>
-          <w:rFonts w:ascii="Arial" w:hAnsi="Arial" w:cs="Arial"/>
-          <w:color w:val="000000"/>
-          <w:shd w:val="clear" w:color="auto" w:fill="FFFFFF"/>
-        </w:rPr>
         <w:lastRenderedPageBreak/>
-        <w:t>the ability to discern and classify cyberbullying from non-cyberbullying statements, given that the aforementioned statements were written in either Tagalog or English, or possibly, both (Taglish), and that they were made public by the user. This paper will likewise introduce concepts which bear utmost significance in terms of performing processing tasks over a large collection of text such as the formation and the subsequent annotation and pre-processing of the textual corpus (dataset), the process of extracting features from the dataset, and the creation of classes which will revolve around the predefined cyberbullying categories (refer to IV. Design and Methodology). Additionally, experiments will be conducted in order to validate the efficacy of the proposed cyberbullying detection model. These experiments will involve the simulation of various instances that may affect the model's classification accuracy. The said accuracy will be measured numerically using bases such as Precision, Recall, F-measures and Kappa statistics. The final part of the experiment involves testing the model incorporated with a specific type of Machine Learning algorithm - Linear Support Vector Machine algorithm.</w:t>
+        <w:t>introduce concepts which bear utmost significance in terms of performing processing tasks over a large collection of text such as the formation and the subsequent annotation and pre-processing of the textual corpus (dataset), the process of extracting features from the dataset, and the creation of classes which will revolve around the predefined cyberbullying categories (refer to IV. Design and Methodology). Additionally, experiments will be conducted in order to validate the efficacy of the proposed cyberbullying detection model. These experiments will involve the simulation of various instances that may affect the model's classification accuracy. The said accuracy will be measured numerically using bases such as Precision, Recall, F-measures and Kappa statistics. The final part of the experiment involves testing the model incorporated with a specific type of Machine Learning algorithm - Linear Support Vector Machine algorithm.</w:t>
       </w:r>
     </w:p>
     <w:p>
@@ -1231,7 +1273,6 @@
           <w:szCs w:val="24"/>
           <w:u w:val="single"/>
         </w:rPr>
-        <w:lastRenderedPageBreak/>
         <w:t>REVIEW OF RELATED LITERATURE</w:t>
       </w:r>
     </w:p>
@@ -1292,6 +1333,7 @@
           <w:rFonts w:ascii="Arial" w:hAnsi="Arial" w:cs="Arial"/>
           <w:color w:val="000000"/>
         </w:rPr>
+        <w:lastRenderedPageBreak/>
         <w:t>Natural Language Processing (NLP) is a field of study which focuses on discovering ways on how to bridge the gap between interactions involving humans and computers. It aims to provide a method for computers to analyze and comprehend natural languages (a.k.a. human languages) in an intelligent way, or by means of simulating the process of "understanding" - either through Symbolic approach, which utilizes a set of predefined rules, modelling a different language phenomenon, or Statistical approach, which makes use of machine learning algorithms to learn the language phenomena. Concepts in computer science, artificial intelligence (AI) and computational linguistics are what comprises NLP. After all, Natural Language Processing is said to be the main component of AI and that it relies on machine learning as well - in order to enable the system to derive patterns in a given dataset which would help improve its own understanding of speech. It differs from common word processor operations in such a way that NLP possesses the capability to analyze the word for its meaning rather than only for its structure (viewing the word in a symbolic approach).</w:t>
       </w:r>
     </w:p>
@@ -1477,7 +1519,6 @@
           <w:sz w:val="24"/>
           <w:szCs w:val="24"/>
         </w:rPr>
-        <w:lastRenderedPageBreak/>
         <w:t>Sentiment Analysis - identifying subjective information (e.g. judgement, opinion, emotional state, etc.) in text.</w:t>
       </w:r>
     </w:p>
@@ -1532,6 +1573,7 @@
           <w:sz w:val="24"/>
           <w:szCs w:val="24"/>
         </w:rPr>
+        <w:lastRenderedPageBreak/>
         <w:t>Conversational Agents - systems having given the capability to coherently converse with humans.</w:t>
       </w:r>
     </w:p>
@@ -1736,7 +1778,6 @@
           <w:b/>
           <w:sz w:val="24"/>
         </w:rPr>
-        <w:lastRenderedPageBreak/>
         <w:t>Corpus Annotation</w:t>
       </w:r>
     </w:p>
@@ -1763,7 +1804,15 @@
           <w:rFonts w:ascii="Arial" w:hAnsi="Arial" w:cs="Arial"/>
           <w:sz w:val="24"/>
         </w:rPr>
-        <w:t>The method of adding linguistic information to the data included in the corpus is known as corpus annotation. The most common type of annotation being done to the dataset is by putting labels or tags which indicates the class to which a particular word in the body of text belongs to.</w:t>
+        <w:t xml:space="preserve">The method of adding linguistic information to the data included in the corpus is known as corpus annotation. The most common type of annotation being done to the </w:t>
+      </w:r>
+      <w:r>
+        <w:rPr>
+          <w:rFonts w:ascii="Arial" w:hAnsi="Arial" w:cs="Arial"/>
+          <w:sz w:val="24"/>
+        </w:rPr>
+        <w:lastRenderedPageBreak/>
+        <w:t>dataset is by putting labels or tags which indicates the class to which a particular word in the body of text belongs to.</w:t>
       </w:r>
     </w:p>
     <w:p>
@@ -1940,15 +1989,7 @@
           <w:rFonts w:ascii="Arial" w:hAnsi="Arial" w:cs="Arial"/>
           <w:sz w:val="24"/>
         </w:rPr>
-        <w:t xml:space="preserve">It is used for recovering phrases constructed by the part-of-speech tags, finding noun phrases, finding verb groups, and others. It is commonly used for information extraction, keywords extraction, entity recognition, and even relation </w:t>
-      </w:r>
-      <w:r>
-        <w:rPr>
-          <w:rFonts w:ascii="Arial" w:hAnsi="Arial" w:cs="Arial"/>
-          <w:sz w:val="24"/>
-        </w:rPr>
-        <w:lastRenderedPageBreak/>
-        <w:t>extraction. Like tokenization, it also omits whitespaces; however, chunking usually selects a subset of the tokens.</w:t>
+        <w:t>It is used for recovering phrases constructed by the part-of-speech tags, finding noun phrases, finding verb groups, and others. It is commonly used for information extraction, keywords extraction, entity recognition, and even relation extraction. Like tokenization, it also omits whitespaces; however, chunking usually selects a subset of the tokens.</w:t>
       </w:r>
     </w:p>
     <w:p>
@@ -1975,7 +2016,15 @@
           <w:rFonts w:ascii="Arial" w:hAnsi="Arial" w:cs="Arial"/>
           <w:sz w:val="24"/>
         </w:rPr>
-        <w:t>It is the process of grouping together the different inflected forms of a word in order to determine the lemma in the given context. Lemma is defined as the canonical form, dictionary form, or citation form of a set of words. The lemmatization process involves understanding the context and determining the part of speech of a word in a sentence.</w:t>
+        <w:t xml:space="preserve">It is the process of grouping together the different inflected forms of a word in order to determine the lemma in the given context. Lemma is defined as the </w:t>
+      </w:r>
+      <w:r>
+        <w:rPr>
+          <w:rFonts w:ascii="Arial" w:hAnsi="Arial" w:cs="Arial"/>
+          <w:sz w:val="24"/>
+        </w:rPr>
+        <w:lastRenderedPageBreak/>
+        <w:t>canonical form, dictionary form, or citation form of a set of words. The lemmatization process involves understanding the context and determining the part of speech of a word in a sentence.</w:t>
       </w:r>
     </w:p>
     <w:p>
@@ -2106,15 +2155,7 @@
           <w:rFonts w:ascii="Arial" w:hAnsi="Arial" w:cs="Arial"/>
           <w:color w:val="000000"/>
         </w:rPr>
-        <w:t xml:space="preserve">Van Hee et al. (2015) conducted a research on Automatic Detection and Prevention of Cyberbullying. The team presented the construction and annotation of a corpus of Dutch social media posts annotated with fine-grained text categories, such as insults, threats, sexual talk, defamation, defense, and curse. The participants in a cyberbullying context were also identified in order to enhance the analysis of human interactions involving cyberbullying. Initially, the researchers had decided to use this particular research paper as their main basis for creating the project; however, the process of manually annotating the statements within the dataset, according to the aforementioned fine-grained text categories, proved to be difficult as some of the categories were closely related to each other. Additionally, the succeeding methods after </w:t>
-      </w:r>
-      <w:r>
-        <w:rPr>
-          <w:rFonts w:ascii="Arial" w:hAnsi="Arial" w:cs="Arial"/>
-          <w:color w:val="000000"/>
-        </w:rPr>
-        <w:lastRenderedPageBreak/>
-        <w:t>the data annotation process proved to be difficult to comprehend given the current knowledge the researchers possess under the NLP field.</w:t>
+        <w:t>Van Hee et al. (2015) conducted a research on Automatic Detection and Prevention of Cyberbullying. The team presented the construction and annotation of a corpus of Dutch social media posts annotated with fine-grained text categories, such as insults, threats, sexual talk, defamation, defense, and curse. The participants in a cyberbullying context were also identified in order to enhance the analysis of human interactions involving cyberbullying. Initially, the researchers had decided to use this particular research paper as their main basis for creating the project; however, the process of manually annotating the statements within the dataset, according to the aforementioned fine-grained text categories, proved to be difficult as some of the categories were closely related to each other. Additionally, the succeeding methods after the data annotation process proved to be difficult to comprehend given the current knowledge the researchers possess under the NLP field.</w:t>
       </w:r>
     </w:p>
     <w:p>
@@ -2134,7 +2175,15 @@
           <w:rFonts w:ascii="Arial" w:hAnsi="Arial" w:cs="Arial"/>
           <w:color w:val="000000"/>
         </w:rPr>
-        <w:t>Dinakar et al. conducted a research at Massachusetts Institute of Technology. The research was aimed towards detecting cyberbullying content in Youtube comments. The first level of classification involves determining if the comment is in a range of sensitive cyberbullying topics such as sexuality, race, intelligence and physical attributes. The second level is to determine what topic. The experiment achieved 66.7% accuracy for detecting instances of cyberbullying. This project also used a support vector machine learner. The researchers based their pre-defined classification of cyberbullying types on the sensitive topics enumerated above. Hinduja and Patchin included harmfulness as one of the constituents of cyberbullying. Similarly, in terms of sensitive topics, there will always be that particular group of people which would have been offended by it (which is why it was deemed controversial); therefore, the researchers thought that by recalling well-known controversial issues in the Philippines, they will be able to determine the borderline between cyberbullying and non-cyberbullying statements, making it easier to tell them apart and classify them.</w:t>
+        <w:t xml:space="preserve">Dinakar et al. conducted a research at Massachusetts Institute of Technology. The research was aimed towards detecting cyberbullying content in Youtube comments. The </w:t>
+      </w:r>
+      <w:r>
+        <w:rPr>
+          <w:rFonts w:ascii="Arial" w:hAnsi="Arial" w:cs="Arial"/>
+          <w:color w:val="000000"/>
+        </w:rPr>
+        <w:lastRenderedPageBreak/>
+        <w:t>first level of classification involves determining if the comment is in a range of sensitive cyberbullying topics such as sexuality, race, intelligence and physical attributes. The second level is to determine what topic. The experiment achieved 66.7% accuracy for detecting instances of cyberbullying. This project also used a support vector machine learner. The researchers based their pre-defined classification of cyberbullying types on the sensitive topics enumerated above. Hinduja and Patchin included harmfulness as one of the constituents of cyberbullying. Similarly, in terms of sensitive topics, there will always be that particular group of people which would have been offended by it (which is why it was deemed controversial); therefore, the researchers thought that by recalling well-known controversial issues in the Philippines, they will be able to determine the borderline between cyberbullying and non-cyberbullying statements, making it easier to tell them apart and classify them.</w:t>
       </w:r>
     </w:p>
     <w:p>
@@ -2181,7 +2230,6 @@
           <w:sz w:val="28"/>
           <w:u w:val="single"/>
         </w:rPr>
-        <w:lastRenderedPageBreak/>
         <w:t>THEORETICAL FRAMEWORK</w:t>
       </w:r>
       <w:r>
@@ -2222,7 +2270,17 @@
           <w:sz w:val="24"/>
           <w:szCs w:val="19"/>
         </w:rPr>
-        <w:t>In his book “The Presentation of Self in Everyday Life”, Ervin Goffman introduced the mechanisms of audience segregation. He describes how people play different roles in different situations. It is a mechanism wherein an individual perform roles, in order to create a favourable image of themselves and leave a good impression to others that is linked to the role they perform. The role that the individual performs is based on who their audience is.</w:t>
+        <w:t xml:space="preserve">In his book “The Presentation of Self in Everyday Life”, Ervin Goffman introduced the mechanisms of audience segregation. He describes how people play different roles in different situations. It is a mechanism wherein an individual perform roles, in order to </w:t>
+      </w:r>
+      <w:r>
+        <w:rPr>
+          <w:rFonts w:ascii="Arial" w:eastAsia="Times New Roman" w:hAnsi="Arial" w:cs="Arial"/>
+          <w:color w:val="000000"/>
+          <w:sz w:val="24"/>
+          <w:szCs w:val="19"/>
+        </w:rPr>
+        <w:lastRenderedPageBreak/>
+        <w:t>create a favourable image of themselves and leave a good impression to others that is linked to the role they perform. The role that the individual performs is based on who their audience is.</w:t>
       </w:r>
     </w:p>
     <w:p>
@@ -2268,17 +2326,7 @@
           <w:sz w:val="24"/>
           <w:szCs w:val="19"/>
         </w:rPr>
-        <w:t xml:space="preserve">The nature of communicating in the cyberspace facilitates the potential for anonymous interactions. It was discovered that bullies who choose to use electronic means can easily hide their real identity and make themselves anonymous. Anonymity can be created through the use of temporary email addresses, fictitious names or unknown mobile number. The perception of anonymity in social media serves as a disinhibitor so that people are more likely to do and say things online that they would not do or say in a face to face situation. Another key characteristic of cyberbullying is the potential to reach a limitless audience. Due to the boundless nature of cyberspace, the </w:t>
-      </w:r>
-      <w:r>
-        <w:rPr>
-          <w:rFonts w:ascii="Arial" w:eastAsia="Times New Roman" w:hAnsi="Arial" w:cs="Arial"/>
-          <w:color w:val="000000"/>
-          <w:sz w:val="24"/>
-          <w:szCs w:val="19"/>
-        </w:rPr>
-        <w:lastRenderedPageBreak/>
-        <w:t>audience is not confined to a single setting (such as school or office) but has the potential to be viewed by a global audience.</w:t>
+        <w:t>The nature of communicating in the cyberspace facilitates the potential for anonymous interactions. It was discovered that bullies who choose to use electronic means can easily hide their real identity and make themselves anonymous. Anonymity can be created through the use of temporary email addresses, fictitious names or unknown mobile number. The perception of anonymity in social media serves as a disinhibitor so that people are more likely to do and say things online that they would not do or say in a face to face situation. Another key characteristic of cyberbullying is the potential to reach a limitless audience. Due to the boundless nature of cyberspace, the audience is not confined to a single setting (such as school or office) but has the potential to be viewed by a global audience.</w:t>
       </w:r>
     </w:p>
     <w:p>
@@ -2299,6 +2347,7 @@
           <w:sz w:val="24"/>
           <w:szCs w:val="19"/>
         </w:rPr>
+        <w:lastRenderedPageBreak/>
         <w:drawing>
           <wp:anchor distT="0" distB="0" distL="114300" distR="114300" simplePos="0" relativeHeight="251661312" behindDoc="0" locked="0" layoutInCell="1" allowOverlap="1" wp14:anchorId="0082D3D7" wp14:editId="36059368">
             <wp:simplePos x="0" y="0"/>
@@ -2415,7 +2464,7 @@
           <w:sz w:val="24"/>
           <w:szCs w:val="19"/>
         </w:rPr>
-        <w:t xml:space="preserve">Goffman's framework offers not only a way of thinking about space in terms of performance but also a way of thinking about how people may act differently depending on the audience and setting which are relevant to an exploration of cyberbullying. Goffman defined three roles in this mechanism: performer, audience, and outsider. These roles can be paralleled to the roles of a target, bully, and bystander. By framing bullying as a performance, a framework is provided that enables us to consider the bystander group as an audience and how different settings may affect how young people act towards </w:t>
+        <w:t xml:space="preserve">Goffman's framework offers not only a way of thinking about space in terms of performance but also a way of thinking about how people may act differently depending on the audience and setting which are relevant to an exploration of cyberbullying. Goffman defined three roles in this mechanism: performer, audience, and outsider. These roles can be paralleled to the roles of a target, bully, and bystander. By framing bullying as a performance, a framework is provided that enables us to consider the bystander group as an audience and how different settings may affect how young people act towards others. In order to set the scene for a performance, Goffman made a distinction between the two regions of social space where an individual interacts. The front region is defined </w:t>
       </w:r>
       <w:r>
         <w:rPr>
@@ -2425,7 +2474,7 @@
           <w:szCs w:val="19"/>
         </w:rPr>
         <w:lastRenderedPageBreak/>
-        <w:t>others. In order to set the scene for a performance, Goffman made a distinction between the two regions of social space where an individual interacts. The front region is defined as the public performance area. The backstage region is a place wherein the performer can privately prepare for the performance or where members of a group can openly construct the impression they are planning to give. By using Goffman’s framework of performance, cyberspace interactions can be executed by the bully in the backstage region which impacts on the target in the public front stage region. As the backstage region is a place that performers may privately prepare away from the audience, this provides time and space for the bully to plan the ways in which they wish to target others. The physical distance which cyberspace interactions facilitate may also result in the bully managing the impression ‘given off’, the ability for the bully to conceal their identity and the tone and meaning being open to wider interpretation.</w:t>
+        <w:t>as the public performance area. The backstage region is a place wherein the performer can privately prepare for the performance or where members of a group can openly construct the impression they are planning to give. By using Goffman’s framework of performance, cyberspace interactions can be executed by the bully in the backstage region which impacts on the target in the public front stage region. As the backstage region is a place that performers may privately prepare away from the audience, this provides time and space for the bully to plan the ways in which they wish to target others. The physical distance which cyberspace interactions facilitate may also result in the bully managing the impression ‘given off’, the ability for the bully to conceal their identity and the tone and meaning being open to wider interpretation.</w:t>
       </w:r>
     </w:p>
     <w:p>
@@ -2543,21 +2592,7 @@
           <w:rFonts w:ascii="Arial" w:hAnsi="Arial" w:cs="Arial"/>
           <w:color w:val="000000"/>
         </w:rPr>
-        <w:t xml:space="preserve">The team acquired data from Youtube. A total of 625 comments (both cyberbullying and </w:t>
-      </w:r>
-      <w:r>
-        <w:rPr>
-          <w:rFonts w:ascii="Arial" w:hAnsi="Arial" w:cs="Arial"/>
-          <w:color w:val="000000"/>
-        </w:rPr>
-        <w:t>non-cyberbullying</w:t>
-      </w:r>
-      <w:r>
-        <w:rPr>
-          <w:rFonts w:ascii="Arial" w:hAnsi="Arial" w:cs="Arial"/>
-          <w:color w:val="000000"/>
-        </w:rPr>
-        <w:t>) were obtained and evaluated according to their corresponding level of harmfulness (0 - for comments containing no cyberbullying occurrences, 1 - for comments expressing indirect cyberbullying content, 2 - for comments explicitly demonstrating severe cyberbullying events). Those statements which were labeled 1 or 2 were further classified into four categories -</w:t>
+        <w:t>The team acquired data from Youtube. A total of 625 comments (both cyberbullying and non-cyberbullying) were obtained and evaluated according to their corresponding level of harmfulness (0 - for comments containing no cyberbullying occurrences, 1 - for comments expressing indirect cyberbullying content, 2 - for comments explicitly demonstrating severe cyberbullying events). Those statements which were labeled 1 or 2 were further classified into four categories -</w:t>
       </w:r>
       <w:r>
         <w:rPr>
@@ -2681,15 +2716,7 @@
           <w:rFonts w:ascii="Arial" w:hAnsi="Arial" w:cs="Arial"/>
           <w:color w:val="000000"/>
         </w:rPr>
-        <w:t xml:space="preserve">Moreover, the team decided to use Import.io as their primary tool for the annotation process. It is a powerful and easy-to-use tool for data extraction that has the aim of getting data from any website in a structured way. The YouTube dataset contains comments from videos on controversial events in the Philippines that were considered controversial as these topics would most likely encourage viewer to post their opinions about it. Most of the cyberbullying statements that the researchers obtained came from YouTube. In Facebook, they collected posts from different universities secret pages, wherein a user </w:t>
-      </w:r>
-      <w:r>
-        <w:rPr>
-          <w:rFonts w:ascii="Arial" w:hAnsi="Arial" w:cs="Arial"/>
-          <w:color w:val="000000"/>
-        </w:rPr>
-        <w:lastRenderedPageBreak/>
-        <w:t>can post his/her story about controversial school experiences. In Twitter, posts from random Filipino people were collected.</w:t>
+        <w:t>Moreover, the team decided to use Import.io as their primary tool for the annotation process. It is a powerful and easy-to-use tool for data extraction that has the aim of getting data from any website in a structured way. The YouTube dataset contains comments from videos on controversial events in the Philippines that were considered controversial as these topics would most likely encourage viewer to post their opinions about it. Most of the cyberbullying statements that the researchers obtained came from YouTube. In Facebook, they collected posts from different universities secret pages, wherein a user can post his/her story about controversial school experiences. In Twitter, posts from random Filipino people were collected.</w:t>
       </w:r>
     </w:p>
     <w:p>
@@ -2709,6 +2736,7 @@
           <w:rFonts w:ascii="Arial" w:hAnsi="Arial" w:cs="Arial"/>
           <w:color w:val="000000"/>
         </w:rPr>
+        <w:lastRenderedPageBreak/>
         <w:t>The dataset was cleaned in order to remove unnecessary symbols present in text. These symbols were removed as so they will not be extracted as features later on; furthermore, the dataset underwent normalization using Special Text Replacement function in Excel.</w:t>
       </w:r>
     </w:p>
@@ -2951,7 +2979,6 @@
           <w:rFonts w:ascii="Arial" w:eastAsia="Times New Roman" w:hAnsi="Arial" w:cs="Arial"/>
           <w:sz w:val="24"/>
         </w:rPr>
-        <w:lastRenderedPageBreak/>
         <w:t>Bad Description – instances that contains cyberbullying statements that pertains to the attitudes and behaviour of an individual; however, this categorization can be misused with the physical appearance.</w:t>
       </w:r>
     </w:p>
@@ -3625,8 +3652,6 @@
         </w:rPr>
         <w:t>s since it obtained</w:t>
       </w:r>
-      <w:bookmarkStart w:id="0" w:name="_GoBack"/>
-      <w:bookmarkEnd w:id="0"/>
       <w:r>
         <w:rPr>
           <w:rFonts w:ascii="Arial" w:hAnsi="Arial" w:cs="Arial"/>
@@ -5054,6 +5079,7 @@
   <w:style w:type="character" w:default="1" w:styleId="DefaultParagraphFont">
     <w:name w:val="Default Paragraph Font"/>
     <w:uiPriority w:val="1"/>
+    <w:semiHidden/>
     <w:unhideWhenUsed/>
   </w:style>
   <w:style w:type="table" w:default="1" w:styleId="TableNormal">

</xml_diff>